<commit_message>
Added Responses section, fixed Client error handling
</commit_message>
<xml_diff>
--- a/RFC.docx
+++ b/RFC.docx
@@ -41,7 +41,7 @@
       <w:pPr>
         <w:pStyle w:val="Heading1"/>
       </w:pPr>
-      <w:bookmarkStart w:id="0" w:name="_Toc504223837"/>
+      <w:bookmarkStart w:id="0" w:name="_Toc504585477"/>
       <w:r>
         <w:t>Status of This Memo</w:t>
       </w:r>
@@ -57,7 +57,7 @@
       <w:pPr>
         <w:pStyle w:val="Heading1"/>
       </w:pPr>
-      <w:bookmarkStart w:id="1" w:name="_Toc504223838"/>
+      <w:bookmarkStart w:id="1" w:name="_Toc504585478"/>
       <w:r>
         <w:t>Abstract</w:t>
       </w:r>
@@ -117,7 +117,7 @@
             <w:rPr>
               <w:rFonts w:eastAsiaTheme="minorEastAsia"/>
               <w:noProof/>
-              <w:lang w:eastAsia="en-CA"/>
+              <w:lang w:val="en-US"/>
             </w:rPr>
           </w:pPr>
           <w:r>
@@ -129,7 +129,7 @@
           <w:r>
             <w:fldChar w:fldCharType="separate"/>
           </w:r>
-          <w:hyperlink w:anchor="_Toc504223837" w:history="1">
+          <w:hyperlink w:anchor="_Toc504585477" w:history="1">
             <w:r>
               <w:rPr>
                 <w:rStyle w:val="Hyperlink"/>
@@ -156,7 +156,7 @@
                 <w:noProof/>
                 <w:webHidden/>
               </w:rPr>
-              <w:instrText xml:space="preserve"> PAGEREF _Toc504223837 \h </w:instrText>
+              <w:instrText xml:space="preserve"> PAGEREF _Toc504585477 \h </w:instrText>
             </w:r>
             <w:r>
               <w:rPr>
@@ -196,10 +196,10 @@
             <w:rPr>
               <w:rFonts w:eastAsiaTheme="minorEastAsia"/>
               <w:noProof/>
-              <w:lang w:eastAsia="en-CA"/>
+              <w:lang w:val="en-US"/>
             </w:rPr>
           </w:pPr>
-          <w:hyperlink w:anchor="_Toc504223838" w:history="1">
+          <w:hyperlink w:anchor="_Toc504585478" w:history="1">
             <w:r>
               <w:rPr>
                 <w:rStyle w:val="Hyperlink"/>
@@ -226,7 +226,7 @@
                 <w:noProof/>
                 <w:webHidden/>
               </w:rPr>
-              <w:instrText xml:space="preserve"> PAGEREF _Toc504223838 \h </w:instrText>
+              <w:instrText xml:space="preserve"> PAGEREF _Toc504585478 \h </w:instrText>
             </w:r>
             <w:r>
               <w:rPr>
@@ -266,10 +266,10 @@
             <w:rPr>
               <w:rFonts w:eastAsiaTheme="minorEastAsia"/>
               <w:noProof/>
-              <w:lang w:eastAsia="en-CA"/>
+              <w:lang w:val="en-US"/>
             </w:rPr>
           </w:pPr>
-          <w:hyperlink w:anchor="_Toc504223839" w:history="1">
+          <w:hyperlink w:anchor="_Toc504585479" w:history="1">
             <w:r>
               <w:rPr>
                 <w:rStyle w:val="Hyperlink"/>
@@ -296,7 +296,7 @@
                 <w:noProof/>
                 <w:webHidden/>
               </w:rPr>
-              <w:instrText xml:space="preserve"> PAGEREF _Toc504223839 \h </w:instrText>
+              <w:instrText xml:space="preserve"> PAGEREF _Toc504585479 \h </w:instrText>
             </w:r>
             <w:r>
               <w:rPr>
@@ -336,10 +336,10 @@
             <w:rPr>
               <w:rFonts w:eastAsiaTheme="minorEastAsia"/>
               <w:noProof/>
-              <w:lang w:eastAsia="en-CA"/>
+              <w:lang w:val="en-US"/>
             </w:rPr>
           </w:pPr>
-          <w:hyperlink w:anchor="_Toc504223840" w:history="1">
+          <w:hyperlink w:anchor="_Toc504585480" w:history="1">
             <w:r>
               <w:rPr>
                 <w:rStyle w:val="Hyperlink"/>
@@ -366,7 +366,7 @@
                 <w:noProof/>
                 <w:webHidden/>
               </w:rPr>
-              <w:instrText xml:space="preserve"> PAGEREF _Toc504223840 \h </w:instrText>
+              <w:instrText xml:space="preserve"> PAGEREF _Toc504585480 \h </w:instrText>
             </w:r>
             <w:r>
               <w:rPr>
@@ -406,10 +406,10 @@
             <w:rPr>
               <w:rFonts w:eastAsiaTheme="minorEastAsia"/>
               <w:noProof/>
-              <w:lang w:eastAsia="en-CA"/>
+              <w:lang w:val="en-US"/>
             </w:rPr>
           </w:pPr>
-          <w:hyperlink w:anchor="_Toc504223841" w:history="1">
+          <w:hyperlink w:anchor="_Toc504585481" w:history="1">
             <w:r>
               <w:rPr>
                 <w:rStyle w:val="Hyperlink"/>
@@ -436,7 +436,7 @@
                 <w:noProof/>
                 <w:webHidden/>
               </w:rPr>
-              <w:instrText xml:space="preserve"> PAGEREF _Toc504223841 \h </w:instrText>
+              <w:instrText xml:space="preserve"> PAGEREF _Toc504585481 \h </w:instrText>
             </w:r>
             <w:r>
               <w:rPr>
@@ -476,10 +476,10 @@
             <w:rPr>
               <w:rFonts w:eastAsiaTheme="minorEastAsia"/>
               <w:noProof/>
-              <w:lang w:eastAsia="en-CA"/>
+              <w:lang w:val="en-US"/>
             </w:rPr>
           </w:pPr>
-          <w:hyperlink w:anchor="_Toc504223842" w:history="1">
+          <w:hyperlink w:anchor="_Toc504585482" w:history="1">
             <w:r>
               <w:rPr>
                 <w:rStyle w:val="Hyperlink"/>
@@ -506,7 +506,7 @@
                 <w:noProof/>
                 <w:webHidden/>
               </w:rPr>
-              <w:instrText xml:space="preserve"> PAGEREF _Toc504223842 \h </w:instrText>
+              <w:instrText xml:space="preserve"> PAGEREF _Toc504585482 \h </w:instrText>
             </w:r>
             <w:r>
               <w:rPr>
@@ -546,10 +546,10 @@
             <w:rPr>
               <w:rFonts w:eastAsiaTheme="minorEastAsia"/>
               <w:noProof/>
-              <w:lang w:eastAsia="en-CA"/>
+              <w:lang w:val="en-US"/>
             </w:rPr>
           </w:pPr>
-          <w:hyperlink w:anchor="_Toc504223843" w:history="1">
+          <w:hyperlink w:anchor="_Toc504585483" w:history="1">
             <w:r>
               <w:rPr>
                 <w:rStyle w:val="Hyperlink"/>
@@ -576,7 +576,7 @@
                 <w:noProof/>
                 <w:webHidden/>
               </w:rPr>
-              <w:instrText xml:space="preserve"> PAGEREF _Toc504223843 \h </w:instrText>
+              <w:instrText xml:space="preserve"> PAGEREF _Toc504585483 \h </w:instrText>
             </w:r>
             <w:r>
               <w:rPr>
@@ -616,10 +616,10 @@
             <w:rPr>
               <w:rFonts w:eastAsiaTheme="minorEastAsia"/>
               <w:noProof/>
-              <w:lang w:eastAsia="en-CA"/>
+              <w:lang w:val="en-US"/>
             </w:rPr>
           </w:pPr>
-          <w:hyperlink w:anchor="_Toc504223844" w:history="1">
+          <w:hyperlink w:anchor="_Toc504585484" w:history="1">
             <w:r>
               <w:rPr>
                 <w:rStyle w:val="Hyperlink"/>
@@ -646,7 +646,7 @@
                 <w:noProof/>
                 <w:webHidden/>
               </w:rPr>
-              <w:instrText xml:space="preserve"> PAGEREF _Toc504223844 \h </w:instrText>
+              <w:instrText xml:space="preserve"> PAGEREF _Toc504585484 \h </w:instrText>
             </w:r>
             <w:r>
               <w:rPr>
@@ -686,10 +686,10 @@
             <w:rPr>
               <w:rFonts w:eastAsiaTheme="minorEastAsia"/>
               <w:noProof/>
-              <w:lang w:eastAsia="en-CA"/>
+              <w:lang w:val="en-US"/>
             </w:rPr>
           </w:pPr>
-          <w:hyperlink w:anchor="_Toc504223845" w:history="1">
+          <w:hyperlink w:anchor="_Toc504585485" w:history="1">
             <w:r>
               <w:rPr>
                 <w:rStyle w:val="Hyperlink"/>
@@ -716,7 +716,7 @@
                 <w:noProof/>
                 <w:webHidden/>
               </w:rPr>
-              <w:instrText xml:space="preserve"> PAGEREF _Toc504223845 \h </w:instrText>
+              <w:instrText xml:space="preserve"> PAGEREF _Toc504585485 \h </w:instrText>
             </w:r>
             <w:r>
               <w:rPr>
@@ -736,7 +736,7 @@
                 <w:noProof/>
                 <w:webHidden/>
               </w:rPr>
-              <w:t>2</w:t>
+              <w:t>3</w:t>
             </w:r>
             <w:r>
               <w:rPr>
@@ -756,10 +756,10 @@
             <w:rPr>
               <w:rFonts w:eastAsiaTheme="minorEastAsia"/>
               <w:noProof/>
-              <w:lang w:eastAsia="en-CA"/>
+              <w:lang w:val="en-US"/>
             </w:rPr>
           </w:pPr>
-          <w:hyperlink w:anchor="_Toc504223846" w:history="1">
+          <w:hyperlink w:anchor="_Toc504585486" w:history="1">
             <w:r>
               <w:rPr>
                 <w:rStyle w:val="Hyperlink"/>
@@ -786,7 +786,7 @@
                 <w:noProof/>
                 <w:webHidden/>
               </w:rPr>
-              <w:instrText xml:space="preserve"> PAGEREF _Toc504223846 \h </w:instrText>
+              <w:instrText xml:space="preserve"> PAGEREF _Toc504585486 \h </w:instrText>
             </w:r>
             <w:r>
               <w:rPr>
@@ -806,7 +806,7 @@
                 <w:noProof/>
                 <w:webHidden/>
               </w:rPr>
-              <w:t>2</w:t>
+              <w:t>3</w:t>
             </w:r>
             <w:r>
               <w:rPr>
@@ -826,10 +826,10 @@
             <w:rPr>
               <w:rFonts w:eastAsiaTheme="minorEastAsia"/>
               <w:noProof/>
-              <w:lang w:eastAsia="en-CA"/>
+              <w:lang w:val="en-US"/>
             </w:rPr>
           </w:pPr>
-          <w:hyperlink w:anchor="_Toc504223847" w:history="1">
+          <w:hyperlink w:anchor="_Toc504585487" w:history="1">
             <w:r>
               <w:rPr>
                 <w:rStyle w:val="Hyperlink"/>
@@ -856,7 +856,7 @@
                 <w:noProof/>
                 <w:webHidden/>
               </w:rPr>
-              <w:instrText xml:space="preserve"> PAGEREF _Toc504223847 \h </w:instrText>
+              <w:instrText xml:space="preserve"> PAGEREF _Toc504585487 \h </w:instrText>
             </w:r>
             <w:r>
               <w:rPr>
@@ -896,10 +896,10 @@
             <w:rPr>
               <w:rFonts w:eastAsiaTheme="minorEastAsia"/>
               <w:noProof/>
-              <w:lang w:eastAsia="en-CA"/>
+              <w:lang w:val="en-US"/>
             </w:rPr>
           </w:pPr>
-          <w:hyperlink w:anchor="_Toc504223848" w:history="1">
+          <w:hyperlink w:anchor="_Toc504585488" w:history="1">
             <w:r>
               <w:rPr>
                 <w:rStyle w:val="Hyperlink"/>
@@ -926,7 +926,7 @@
                 <w:noProof/>
                 <w:webHidden/>
               </w:rPr>
-              <w:instrText xml:space="preserve"> PAGEREF _Toc504223848 \h </w:instrText>
+              <w:instrText xml:space="preserve"> PAGEREF _Toc504585488 \h </w:instrText>
             </w:r>
             <w:r>
               <w:rPr>
@@ -966,10 +966,10 @@
             <w:rPr>
               <w:rFonts w:eastAsiaTheme="minorEastAsia"/>
               <w:noProof/>
-              <w:lang w:eastAsia="en-CA"/>
+              <w:lang w:val="en-US"/>
             </w:rPr>
           </w:pPr>
-          <w:hyperlink w:anchor="_Toc504223849" w:history="1">
+          <w:hyperlink w:anchor="_Toc504585489" w:history="1">
             <w:r>
               <w:rPr>
                 <w:rStyle w:val="Hyperlink"/>
@@ -996,7 +996,7 @@
                 <w:noProof/>
                 <w:webHidden/>
               </w:rPr>
-              <w:instrText xml:space="preserve"> PAGEREF _Toc504223849 \h </w:instrText>
+              <w:instrText xml:space="preserve"> PAGEREF _Toc504585489 \h </w:instrText>
             </w:r>
             <w:r>
               <w:rPr>
@@ -1036,16 +1036,16 @@
             <w:rPr>
               <w:rFonts w:eastAsiaTheme="minorEastAsia"/>
               <w:noProof/>
-              <w:lang w:eastAsia="en-CA"/>
+              <w:lang w:val="en-US"/>
             </w:rPr>
           </w:pPr>
-          <w:hyperlink w:anchor="_Toc504223850" w:history="1">
+          <w:hyperlink w:anchor="_Toc504585490" w:history="1">
             <w:r>
               <w:rPr>
                 <w:rStyle w:val="Hyperlink"/>
                 <w:noProof/>
               </w:rPr>
-              <w:t>2.3 Synchronization Policies</w:t>
+              <w:t>2.3 Responses</w:t>
             </w:r>
             <w:r>
               <w:rPr>
@@ -1066,7 +1066,7 @@
                 <w:noProof/>
                 <w:webHidden/>
               </w:rPr>
-              <w:instrText xml:space="preserve"> PAGEREF _Toc504223850 \h </w:instrText>
+              <w:instrText xml:space="preserve"> PAGEREF _Toc504585490 \h </w:instrText>
             </w:r>
             <w:r>
               <w:rPr>
@@ -1106,16 +1106,16 @@
             <w:rPr>
               <w:rFonts w:eastAsiaTheme="minorEastAsia"/>
               <w:noProof/>
-              <w:lang w:eastAsia="en-CA"/>
+              <w:lang w:val="en-US"/>
             </w:rPr>
           </w:pPr>
-          <w:hyperlink w:anchor="_Toc504223851" w:history="1">
+          <w:hyperlink w:anchor="_Toc504585491" w:history="1">
             <w:r>
               <w:rPr>
                 <w:rStyle w:val="Hyperlink"/>
                 <w:noProof/>
               </w:rPr>
-              <w:t>2.4 Server Side Data Structure</w:t>
+              <w:t>2.4 Synchronization Policies</w:t>
             </w:r>
             <w:r>
               <w:rPr>
@@ -1136,7 +1136,7 @@
                 <w:noProof/>
                 <w:webHidden/>
               </w:rPr>
-              <w:instrText xml:space="preserve"> PAGEREF _Toc504223851 \h </w:instrText>
+              <w:instrText xml:space="preserve"> PAGEREF _Toc504585491 \h </w:instrText>
             </w:r>
             <w:r>
               <w:rPr>
@@ -1176,16 +1176,16 @@
             <w:rPr>
               <w:rFonts w:eastAsiaTheme="minorEastAsia"/>
               <w:noProof/>
-              <w:lang w:eastAsia="en-CA"/>
+              <w:lang w:val="en-US"/>
             </w:rPr>
           </w:pPr>
-          <w:hyperlink w:anchor="_Toc504223852" w:history="1">
+          <w:hyperlink w:anchor="_Toc504585492" w:history="1">
             <w:r>
               <w:rPr>
                 <w:rStyle w:val="Hyperlink"/>
                 <w:noProof/>
               </w:rPr>
-              <w:t>2.5 Server Error Handling</w:t>
+              <w:t>2.5 Server Side Data Structure</w:t>
             </w:r>
             <w:r>
               <w:rPr>
@@ -1206,7 +1206,7 @@
                 <w:noProof/>
                 <w:webHidden/>
               </w:rPr>
-              <w:instrText xml:space="preserve"> PAGEREF _Toc504223852 \h </w:instrText>
+              <w:instrText xml:space="preserve"> PAGEREF _Toc504585492 \h </w:instrText>
             </w:r>
             <w:r>
               <w:rPr>
@@ -1226,7 +1226,79 @@
                 <w:noProof/>
                 <w:webHidden/>
               </w:rPr>
-              <w:t>4</w:t>
+              <w:t>5</w:t>
+            </w:r>
+            <w:r>
+              <w:rPr>
+                <w:noProof/>
+                <w:webHidden/>
+              </w:rPr>
+              <w:fldChar w:fldCharType="end"/>
+            </w:r>
+          </w:hyperlink>
+          <w:bookmarkStart w:id="2" w:name="_GoBack"/>
+          <w:bookmarkEnd w:id="2"/>
+        </w:p>
+        <w:p>
+          <w:pPr>
+            <w:pStyle w:val="TOC2"/>
+            <w:tabs>
+              <w:tab w:val="right" w:leader="dot" w:pos="9350"/>
+            </w:tabs>
+            <w:rPr>
+              <w:rFonts w:eastAsiaTheme="minorEastAsia"/>
+              <w:noProof/>
+              <w:lang w:val="en-US"/>
+            </w:rPr>
+          </w:pPr>
+          <w:hyperlink w:anchor="_Toc504585493" w:history="1">
+            <w:r>
+              <w:rPr>
+                <w:rStyle w:val="Hyperlink"/>
+                <w:noProof/>
+              </w:rPr>
+              <w:t>2.6 Server Error Handling</w:t>
+            </w:r>
+            <w:r>
+              <w:rPr>
+                <w:noProof/>
+                <w:webHidden/>
+              </w:rPr>
+              <w:tab/>
+            </w:r>
+            <w:r>
+              <w:rPr>
+                <w:noProof/>
+                <w:webHidden/>
+              </w:rPr>
+              <w:fldChar w:fldCharType="begin"/>
+            </w:r>
+            <w:r>
+              <w:rPr>
+                <w:noProof/>
+                <w:webHidden/>
+              </w:rPr>
+              <w:instrText xml:space="preserve"> PAGEREF _Toc504585493 \h </w:instrText>
+            </w:r>
+            <w:r>
+              <w:rPr>
+                <w:noProof/>
+                <w:webHidden/>
+              </w:rPr>
+            </w:r>
+            <w:r>
+              <w:rPr>
+                <w:noProof/>
+                <w:webHidden/>
+              </w:rPr>
+              <w:fldChar w:fldCharType="separate"/>
+            </w:r>
+            <w:r>
+              <w:rPr>
+                <w:noProof/>
+                <w:webHidden/>
+              </w:rPr>
+              <w:t>5</w:t>
             </w:r>
             <w:r>
               <w:rPr>
@@ -1246,16 +1318,16 @@
             <w:rPr>
               <w:rFonts w:eastAsiaTheme="minorEastAsia"/>
               <w:noProof/>
-              <w:lang w:eastAsia="en-CA"/>
+              <w:lang w:val="en-US"/>
             </w:rPr>
           </w:pPr>
-          <w:hyperlink w:anchor="_Toc504223853" w:history="1">
+          <w:hyperlink w:anchor="_Toc504585494" w:history="1">
             <w:r>
               <w:rPr>
                 <w:rStyle w:val="Hyperlink"/>
                 <w:noProof/>
               </w:rPr>
-              <w:t>2.6 Client Error Handling</w:t>
+              <w:t>2.7 Client Error Handling</w:t>
             </w:r>
             <w:r>
               <w:rPr>
@@ -1276,7 +1348,7 @@
                 <w:noProof/>
                 <w:webHidden/>
               </w:rPr>
-              <w:instrText xml:space="preserve"> PAGEREF _Toc504223853 \h </w:instrText>
+              <w:instrText xml:space="preserve"> PAGEREF _Toc504585494 \h </w:instrText>
             </w:r>
             <w:r>
               <w:rPr>
@@ -1296,7 +1368,7 @@
                 <w:noProof/>
                 <w:webHidden/>
               </w:rPr>
-              <w:t>4</w:t>
+              <w:t>5</w:t>
             </w:r>
             <w:r>
               <w:rPr>
@@ -1330,24 +1402,24 @@
       <w:pPr>
         <w:pStyle w:val="Heading1"/>
       </w:pPr>
-      <w:bookmarkStart w:id="2" w:name="_Toc504223839"/>
+      <w:bookmarkStart w:id="3" w:name="_Toc504585479"/>
       <w:r>
         <w:t>1.0 Introduction</w:t>
       </w:r>
-      <w:bookmarkEnd w:id="2"/>
+      <w:bookmarkEnd w:id="3"/>
     </w:p>
     <w:p>
       <w:pPr>
         <w:pStyle w:val="Heading2"/>
       </w:pPr>
-      <w:bookmarkStart w:id="3" w:name="_Toc504223840"/>
+      <w:bookmarkStart w:id="4" w:name="_Toc504585480"/>
       <w:r>
         <w:t xml:space="preserve">1.1 </w:t>
       </w:r>
       <w:r>
         <w:t>Purpose</w:t>
       </w:r>
-      <w:bookmarkEnd w:id="3"/>
+      <w:bookmarkEnd w:id="4"/>
     </w:p>
     <w:p>
       <w:r>
@@ -1359,11 +1431,11 @@
       <w:pPr>
         <w:pStyle w:val="Heading2"/>
       </w:pPr>
-      <w:bookmarkStart w:id="4" w:name="_Toc504223841"/>
+      <w:bookmarkStart w:id="5" w:name="_Toc504585481"/>
       <w:r>
         <w:t>1.2 Server</w:t>
       </w:r>
-      <w:bookmarkEnd w:id="4"/>
+      <w:bookmarkEnd w:id="5"/>
     </w:p>
     <w:p>
       <w:r>
@@ -1378,11 +1450,11 @@
       <w:pPr>
         <w:pStyle w:val="Heading2"/>
       </w:pPr>
-      <w:bookmarkStart w:id="5" w:name="_Toc504223842"/>
+      <w:bookmarkStart w:id="6" w:name="_Toc504585482"/>
       <w:r>
         <w:t>1.3 Client</w:t>
       </w:r>
-      <w:bookmarkEnd w:id="5"/>
+      <w:bookmarkEnd w:id="6"/>
     </w:p>
     <w:p>
       <w:r>
@@ -1406,21 +1478,21 @@
       <w:pPr>
         <w:pStyle w:val="Heading1"/>
       </w:pPr>
-      <w:bookmarkStart w:id="6" w:name="_Toc504223843"/>
+      <w:bookmarkStart w:id="7" w:name="_Toc504585483"/>
       <w:r>
         <w:t>2.0 Communication</w:t>
       </w:r>
-      <w:bookmarkEnd w:id="6"/>
+      <w:bookmarkEnd w:id="7"/>
     </w:p>
     <w:p>
       <w:pPr>
         <w:pStyle w:val="Heading2"/>
       </w:pPr>
-      <w:bookmarkStart w:id="7" w:name="_Toc504223844"/>
+      <w:bookmarkStart w:id="8" w:name="_Toc504585484"/>
       <w:r>
         <w:t>2.1 Overview</w:t>
       </w:r>
-      <w:bookmarkEnd w:id="7"/>
+      <w:bookmarkEnd w:id="8"/>
     </w:p>
     <w:p>
       <w:r>
@@ -1544,22 +1616,22 @@
       <w:pPr>
         <w:pStyle w:val="Heading2"/>
       </w:pPr>
-      <w:bookmarkStart w:id="8" w:name="_Toc504223845"/>
+      <w:bookmarkStart w:id="9" w:name="_Toc504585485"/>
       <w:r>
         <w:lastRenderedPageBreak/>
         <w:t>2.2 Message Formats</w:t>
       </w:r>
-      <w:bookmarkEnd w:id="8"/>
+      <w:bookmarkEnd w:id="9"/>
     </w:p>
     <w:p>
       <w:pPr>
         <w:pStyle w:val="Heading3"/>
       </w:pPr>
-      <w:bookmarkStart w:id="9" w:name="_Toc504223846"/>
+      <w:bookmarkStart w:id="10" w:name="_Toc504585486"/>
       <w:r>
         <w:t>2.2.1 SUBMIT</w:t>
       </w:r>
-      <w:bookmarkEnd w:id="9"/>
+      <w:bookmarkEnd w:id="10"/>
     </w:p>
     <w:p>
       <w:r>
@@ -1620,11 +1692,11 @@
       <w:pPr>
         <w:pStyle w:val="Heading3"/>
       </w:pPr>
-      <w:bookmarkStart w:id="10" w:name="_Toc504223847"/>
+      <w:bookmarkStart w:id="11" w:name="_Toc504585487"/>
       <w:r>
         <w:t>2.2.2 UPDATE</w:t>
       </w:r>
-      <w:bookmarkEnd w:id="10"/>
+      <w:bookmarkEnd w:id="11"/>
     </w:p>
     <w:p>
       <w:r>
@@ -1677,11 +1749,11 @@
       <w:pPr>
         <w:pStyle w:val="Heading3"/>
       </w:pPr>
-      <w:bookmarkStart w:id="11" w:name="_Toc504223848"/>
+      <w:bookmarkStart w:id="12" w:name="_Toc504585488"/>
       <w:r>
         <w:t>2.2.3 GET</w:t>
       </w:r>
-      <w:bookmarkEnd w:id="11"/>
+      <w:bookmarkEnd w:id="12"/>
     </w:p>
     <w:p>
       <w:r>
@@ -1807,11 +1879,11 @@
       <w:pPr>
         <w:pStyle w:val="Heading3"/>
       </w:pPr>
-      <w:bookmarkStart w:id="12" w:name="_Toc504223849"/>
+      <w:bookmarkStart w:id="13" w:name="_Toc504585489"/>
       <w:r>
         <w:t>2.2.4 REMOVE</w:t>
       </w:r>
-      <w:bookmarkEnd w:id="12"/>
+      <w:bookmarkEnd w:id="13"/>
     </w:p>
     <w:p>
       <w:r>
@@ -1856,35 +1928,98 @@
       <w:pPr>
         <w:pStyle w:val="Heading2"/>
       </w:pPr>
-      <w:bookmarkStart w:id="13" w:name="_Toc504223850"/>
-      <w:r>
-        <w:t>2.3 Synchronization Policies</w:t>
-      </w:r>
-      <w:bookmarkEnd w:id="13"/>
+      <w:bookmarkStart w:id="14" w:name="_Toc504585490"/>
+      <w:r>
+        <w:t>2.3 Responses</w:t>
+      </w:r>
+      <w:bookmarkEnd w:id="14"/>
+    </w:p>
+    <w:p>
+      <w:r>
+        <w:tab/>
+        <w:t xml:space="preserve">For SUBMIT, UPDATE, and REMOVE messages, a confirmation response will be sent to the user if the action outlined in the message was completed successfully and a failure response if for any reason the actions outlined in the message could not be completed. </w:t>
+      </w:r>
     </w:p>
     <w:p>
       <w:pPr>
         <w:ind w:firstLine="720"/>
       </w:pPr>
       <w:r>
-        <w:t>Books entered by the client will be entered</w:t>
-      </w:r>
-      <w:r>
-        <w:t xml:space="preserve"> into a thread safe </w:t>
-      </w:r>
-      <w:proofErr w:type="gramStart"/>
-      <w:r>
-        <w:t>list,</w:t>
-      </w:r>
-      <w:proofErr w:type="gramEnd"/>
-      <w:r>
-        <w:t xml:space="preserve"> only one action is processed at a time</w:t>
+        <w:t>For a GET message, a listing of the matching books will be sent as a response in the following format, if a book does not have any data for a certain entry, it will be omitted:</w:t>
+      </w:r>
+    </w:p>
+    <w:p>
+      <w:r>
+        <w:t>ISBN 9783161484100</w:t>
+      </w:r>
+    </w:p>
+    <w:p>
+      <w:r>
+        <w:t>TITLE Modular Algorithms in Symbolic Summation and Symbolic Integration</w:t>
+      </w:r>
+    </w:p>
+    <w:p>
+      <w:r>
+        <w:t>AUTHOR Gerhard</w:t>
+      </w:r>
+    </w:p>
+    <w:p>
+      <w:r>
+        <w:t>PUBLISHER Mir</w:t>
+      </w:r>
+    </w:p>
+    <w:p>
+      <w:r>
+        <w:t>YEAR 2004</w:t>
+      </w:r>
+    </w:p>
+    <w:p>
+      <w:r>
+        <w:t>If no books are found that match the given message, a failure response will be sent.</w:t>
+      </w:r>
+    </w:p>
+    <w:p/>
+    <w:p>
+      <w:pPr>
+        <w:pStyle w:val="Heading2"/>
+      </w:pPr>
+      <w:bookmarkStart w:id="15" w:name="_Toc504585491"/>
+      <w:r>
+        <w:t>2.4</w:t>
+      </w:r>
+      <w:r>
+        <w:t xml:space="preserve"> Synchronization Policies</w:t>
+      </w:r>
+      <w:bookmarkEnd w:id="15"/>
+    </w:p>
+    <w:p>
+      <w:pPr>
+        <w:ind w:firstLine="720"/>
+      </w:pPr>
+      <w:r>
+        <w:t xml:space="preserve">Books entered by the client </w:t>
+      </w:r>
+      <w:r>
+        <w:t xml:space="preserve">through the SUBMIT message </w:t>
+      </w:r>
+      <w:r>
+        <w:t>will be entered</w:t>
+      </w:r>
+      <w:r>
+        <w:t xml:space="preserve"> into a thread safe list. O</w:t>
+      </w:r>
+      <w:r>
+        <w:t xml:space="preserve">nly one </w:t>
+      </w:r>
+      <w:r>
+        <w:t>message</w:t>
+      </w:r>
+      <w:r>
+        <w:t xml:space="preserve"> is processed at a time</w:t>
       </w:r>
       <w:r>
         <w:t xml:space="preserve"> on this list ensuring that</w:t>
       </w:r>
-      <w:bookmarkStart w:id="14" w:name="_GoBack"/>
-      <w:bookmarkEnd w:id="14"/>
       <w:r>
         <w:t xml:space="preserve"> all clients synchronized with the server. </w:t>
       </w:r>
@@ -1893,42 +2028,64 @@
       <w:pPr>
         <w:pStyle w:val="Heading2"/>
       </w:pPr>
-      <w:bookmarkStart w:id="15" w:name="_Toc504223851"/>
-      <w:r>
-        <w:t>2.4 Server Side Data Structure</w:t>
-      </w:r>
-      <w:bookmarkEnd w:id="15"/>
+      <w:bookmarkStart w:id="16" w:name="_Toc504585492"/>
+      <w:r>
+        <w:lastRenderedPageBreak/>
+        <w:t>2.5</w:t>
+      </w:r>
+      <w:r>
+        <w:t xml:space="preserve"> Server Side Data Structure</w:t>
+      </w:r>
+      <w:bookmarkEnd w:id="16"/>
     </w:p>
     <w:p>
       <w:pPr>
         <w:pStyle w:val="Heading2"/>
       </w:pPr>
-      <w:bookmarkStart w:id="16" w:name="_Toc504223852"/>
-      <w:r>
-        <w:t>2.5 Server Error Handling</w:t>
-      </w:r>
-      <w:bookmarkEnd w:id="16"/>
+      <w:bookmarkStart w:id="17" w:name="_Toc504585493"/>
+      <w:r>
+        <w:t>2.6</w:t>
+      </w:r>
+      <w:r>
+        <w:t xml:space="preserve"> Server Error Handling</w:t>
+      </w:r>
+      <w:bookmarkEnd w:id="17"/>
     </w:p>
     <w:p>
       <w:pPr>
         <w:pStyle w:val="Heading2"/>
       </w:pPr>
-      <w:bookmarkStart w:id="17" w:name="_Toc504223853"/>
-      <w:r>
-        <w:t>2.6 Client Error Handling</w:t>
-      </w:r>
-      <w:bookmarkEnd w:id="17"/>
+      <w:bookmarkStart w:id="18" w:name="_Toc504585494"/>
+      <w:r>
+        <w:t>2.7</w:t>
+      </w:r>
+      <w:r>
+        <w:t xml:space="preserve"> Client Error Handling</w:t>
+      </w:r>
+      <w:bookmarkEnd w:id="18"/>
     </w:p>
     <w:p>
       <w:r>
         <w:tab/>
-        <w:t xml:space="preserve">The Client will ensure that the first line being sent to the server is a valid command </w:t>
-      </w:r>
-      <w:r>
-        <w:t>before sending. It will also ensure that the ISBN provided is valid</w:t>
-      </w:r>
-      <w:r>
-        <w:t xml:space="preserve"> using the ISBN-13 check digit calculation.</w:t>
+        <w:t>The Client will ensure that the</w:t>
+      </w:r>
+      <w:r>
+        <w:t xml:space="preserve"> </w:t>
+      </w:r>
+      <w:r>
+        <w:t>message contains a valid command</w:t>
+      </w:r>
+      <w:r>
+        <w:t xml:space="preserve"> </w:t>
+      </w:r>
+      <w:r>
+        <w:t>before sending</w:t>
+      </w:r>
+      <w:r>
+        <w:t>.</w:t>
+      </w:r>
+      <w:r>
+        <w:t xml:space="preserve"> This includes checking that the first line is one of SUBMIT, UPDATE, GET, or REMOVE and that all parameters are formatted correctly. Also checking that both SUBMIT and REMOVE contain an ISBN as a parameter and that any ISBN given as a parameter is a valid ISBN by performing an ISBN-13 check digit calculation.</w:t>
       </w:r>
     </w:p>
     <w:sectPr>
@@ -4312,7 +4469,7 @@
 </file>
 
 <file path=customXml/itemProps1.xml><?xml version="1.0" encoding="utf-8"?>
-<ds:datastoreItem xmlns:ds="http://schemas.openxmlformats.org/officeDocument/2006/customXml" ds:itemID="{64A5B8BF-9001-4226-898E-AFA779C49614}">
+<ds:datastoreItem xmlns:ds="http://schemas.openxmlformats.org/officeDocument/2006/customXml" ds:itemID="{28CD8DF3-1D80-4CFE-A522-0879C2F42B53}">
   <ds:schemaRefs>
     <ds:schemaRef ds:uri="http://schemas.openxmlformats.org/officeDocument/2006/bibliography"/>
   </ds:schemaRefs>

</xml_diff>

<commit_message>
Final submitted copy of rfc
</commit_message>
<xml_diff>
--- a/RFC.docx
+++ b/RFC.docx
@@ -7,61 +7,69 @@
         <w:tabs>
           <w:tab w:val="left" w:pos="8355"/>
         </w:tabs>
-      </w:pPr>
-      <w:r>
+        <w:spacing w:line="240" w:lineRule="auto"/>
+        <w:rPr>
+          <w:sz w:val="20"/>
+        </w:rPr>
+      </w:pPr>
+      <w:r>
+        <w:rPr>
+          <w:sz w:val="20"/>
+        </w:rPr>
         <w:t>CP372 Group 29</w:t>
       </w:r>
     </w:p>
     <w:p>
-      <w:r>
+      <w:pPr>
+        <w:spacing w:line="240" w:lineRule="auto"/>
+        <w:rPr>
+          <w:sz w:val="20"/>
+        </w:rPr>
+      </w:pPr>
+      <w:r>
+        <w:rPr>
+          <w:sz w:val="20"/>
+        </w:rPr>
         <w:t>Request for Comments</w:t>
       </w:r>
     </w:p>
     <w:p>
-      <w:r>
+      <w:pPr>
+        <w:spacing w:line="240" w:lineRule="auto"/>
+        <w:rPr>
+          <w:sz w:val="20"/>
+        </w:rPr>
+      </w:pPr>
+      <w:r>
+        <w:rPr>
+          <w:sz w:val="20"/>
+        </w:rPr>
         <w:t>Category: Informational</w:t>
       </w:r>
-      <w:bookmarkStart w:id="0" w:name="_GoBack"/>
+    </w:p>
+    <w:p>
+      <w:pPr>
+        <w:jc w:val="center"/>
+        <w:rPr>
+          <w:rStyle w:val="BookTitle"/>
+        </w:rPr>
+      </w:pPr>
+      <w:r>
+        <w:rPr>
+          <w:rStyle w:val="BookTitle"/>
+        </w:rPr>
+        <w:t>Server/Client Bibliography Protocol – SCBP/1.0</w:t>
+      </w:r>
+    </w:p>
+    <w:p>
+      <w:pPr>
+        <w:pStyle w:val="Heading1"/>
+      </w:pPr>
+      <w:bookmarkStart w:id="0" w:name="_Toc504732537"/>
+      <w:r>
+        <w:t>Status of This Memo</w:t>
+      </w:r>
       <w:bookmarkEnd w:id="0"/>
-    </w:p>
-    <w:p/>
-    <w:p>
-      <w:pPr>
-        <w:jc w:val="center"/>
-        <w:rPr>
-          <w:rStyle w:val="BookTitle"/>
-        </w:rPr>
-      </w:pPr>
-      <w:proofErr w:type="spellStart"/>
-      <w:r>
-        <w:rPr>
-          <w:rStyle w:val="BookTitle"/>
-        </w:rPr>
-        <w:t>o</w:t>
-      </w:r>
-      <w:r>
-        <w:rPr>
-          <w:rStyle w:val="BookTitle"/>
-        </w:rPr>
-        <w:t>Server</w:t>
-      </w:r>
-      <w:proofErr w:type="spellEnd"/>
-      <w:r>
-        <w:rPr>
-          <w:rStyle w:val="BookTitle"/>
-        </w:rPr>
-        <w:t>/Client Bibliography Protocol – SCBP/1.0</w:t>
-      </w:r>
-    </w:p>
-    <w:p>
-      <w:pPr>
-        <w:pStyle w:val="Heading1"/>
-      </w:pPr>
-      <w:bookmarkStart w:id="1" w:name="_Toc504586402"/>
-      <w:r>
-        <w:t>Status of This Memo</w:t>
-      </w:r>
-      <w:bookmarkEnd w:id="1"/>
     </w:p>
     <w:p>
       <w:r>
@@ -73,25 +81,39 @@
       <w:pPr>
         <w:pStyle w:val="Heading1"/>
       </w:pPr>
-      <w:bookmarkStart w:id="2" w:name="_Toc504586403"/>
+      <w:bookmarkStart w:id="1" w:name="_Toc504732538"/>
       <w:r>
         <w:t>Abstract</w:t>
       </w:r>
+      <w:bookmarkEnd w:id="1"/>
+    </w:p>
+    <w:p>
+      <w:r>
+        <w:tab/>
+        <w:t xml:space="preserve">The Server/Client Bibliography Protocol is </w:t>
+      </w:r>
+      <w:r>
+        <w:t xml:space="preserve">a </w:t>
+      </w:r>
+      <w:r>
+        <w:t>design protocol for a network of communication between a server and multiple client applications.  It is a connection-oriented protocol in which many tasks and requests can be executed with ease by connected clients.  The server will be able to handle incoming bibliography data and store it for the duration of execution.  The client will be able to add</w:t>
+      </w:r>
+      <w:r>
+        <w:t>, remove, get,</w:t>
+      </w:r>
+      <w:r>
+        <w:t xml:space="preserve"> and update existing bibliography data, in which other clients can then interact with.</w:t>
+      </w:r>
+    </w:p>
+    <w:p>
+      <w:r>
+        <w:t>This specification represents the first design of this protocol, referred to as “SCBP</w:t>
+      </w:r>
+      <w:r>
+        <w:t>/1.0”.</w:t>
+      </w:r>
+      <w:bookmarkStart w:id="2" w:name="_GoBack"/>
       <w:bookmarkEnd w:id="2"/>
-    </w:p>
-    <w:p>
-      <w:r>
-        <w:tab/>
-        <w:t>The Server/Client Bibliography Protocol is design protocol for a network of communication between a server and multiple client applications.  It is a connection-oriented protocol in which many tasks and requests can be executed with ease by connected clients.  The server will be able to handle incoming bibliography data and store it for the duration of execution.  The client will be able to add and update existing bibliography data, in which other clients can then interact with.</w:t>
-      </w:r>
-    </w:p>
-    <w:p>
-      <w:r>
-        <w:t>This specification represents the first design of this protocol, referred to as “SCBP</w:t>
-      </w:r>
-      <w:r>
-        <w:t>/1.0”.</w:t>
-      </w:r>
     </w:p>
     <w:sdt>
       <w:sdtPr>
@@ -145,7 +167,7 @@
           <w:r>
             <w:fldChar w:fldCharType="separate"/>
           </w:r>
-          <w:hyperlink w:anchor="_Toc504586402" w:history="1">
+          <w:hyperlink w:anchor="_Toc504732537" w:history="1">
             <w:r>
               <w:rPr>
                 <w:rStyle w:val="Hyperlink"/>
@@ -172,7 +194,7 @@
                 <w:noProof/>
                 <w:webHidden/>
               </w:rPr>
-              <w:instrText xml:space="preserve"> PAGEREF _Toc504586402 \h </w:instrText>
+              <w:instrText xml:space="preserve"> PAGEREF _Toc504732537 \h </w:instrText>
             </w:r>
             <w:r>
               <w:rPr>
@@ -215,7 +237,7 @@
               <w:lang w:eastAsia="en-CA"/>
             </w:rPr>
           </w:pPr>
-          <w:hyperlink w:anchor="_Toc504586403" w:history="1">
+          <w:hyperlink w:anchor="_Toc504732538" w:history="1">
             <w:r>
               <w:rPr>
                 <w:rStyle w:val="Hyperlink"/>
@@ -242,7 +264,7 @@
                 <w:noProof/>
                 <w:webHidden/>
               </w:rPr>
-              <w:instrText xml:space="preserve"> PAGEREF _Toc504586403 \h </w:instrText>
+              <w:instrText xml:space="preserve"> PAGEREF _Toc504732538 \h </w:instrText>
             </w:r>
             <w:r>
               <w:rPr>
@@ -285,7 +307,7 @@
               <w:lang w:eastAsia="en-CA"/>
             </w:rPr>
           </w:pPr>
-          <w:hyperlink w:anchor="_Toc504586404" w:history="1">
+          <w:hyperlink w:anchor="_Toc504732539" w:history="1">
             <w:r>
               <w:rPr>
                 <w:rStyle w:val="Hyperlink"/>
@@ -312,7 +334,7 @@
                 <w:noProof/>
                 <w:webHidden/>
               </w:rPr>
-              <w:instrText xml:space="preserve"> PAGEREF _Toc504586404 \h </w:instrText>
+              <w:instrText xml:space="preserve"> PAGEREF _Toc504732539 \h </w:instrText>
             </w:r>
             <w:r>
               <w:rPr>
@@ -355,7 +377,7 @@
               <w:lang w:eastAsia="en-CA"/>
             </w:rPr>
           </w:pPr>
-          <w:hyperlink w:anchor="_Toc504586405" w:history="1">
+          <w:hyperlink w:anchor="_Toc504732540" w:history="1">
             <w:r>
               <w:rPr>
                 <w:rStyle w:val="Hyperlink"/>
@@ -382,7 +404,7 @@
                 <w:noProof/>
                 <w:webHidden/>
               </w:rPr>
-              <w:instrText xml:space="preserve"> PAGEREF _Toc504586405 \h </w:instrText>
+              <w:instrText xml:space="preserve"> PAGEREF _Toc504732540 \h </w:instrText>
             </w:r>
             <w:r>
               <w:rPr>
@@ -425,7 +447,7 @@
               <w:lang w:eastAsia="en-CA"/>
             </w:rPr>
           </w:pPr>
-          <w:hyperlink w:anchor="_Toc504586406" w:history="1">
+          <w:hyperlink w:anchor="_Toc504732541" w:history="1">
             <w:r>
               <w:rPr>
                 <w:rStyle w:val="Hyperlink"/>
@@ -452,7 +474,7 @@
                 <w:noProof/>
                 <w:webHidden/>
               </w:rPr>
-              <w:instrText xml:space="preserve"> PAGEREF _Toc504586406 \h </w:instrText>
+              <w:instrText xml:space="preserve"> PAGEREF _Toc504732541 \h </w:instrText>
             </w:r>
             <w:r>
               <w:rPr>
@@ -495,7 +517,7 @@
               <w:lang w:eastAsia="en-CA"/>
             </w:rPr>
           </w:pPr>
-          <w:hyperlink w:anchor="_Toc504586407" w:history="1">
+          <w:hyperlink w:anchor="_Toc504732542" w:history="1">
             <w:r>
               <w:rPr>
                 <w:rStyle w:val="Hyperlink"/>
@@ -522,7 +544,7 @@
                 <w:noProof/>
                 <w:webHidden/>
               </w:rPr>
-              <w:instrText xml:space="preserve"> PAGEREF _Toc504586407 \h </w:instrText>
+              <w:instrText xml:space="preserve"> PAGEREF _Toc504732542 \h </w:instrText>
             </w:r>
             <w:r>
               <w:rPr>
@@ -565,7 +587,7 @@
               <w:lang w:eastAsia="en-CA"/>
             </w:rPr>
           </w:pPr>
-          <w:hyperlink w:anchor="_Toc504586408" w:history="1">
+          <w:hyperlink w:anchor="_Toc504732543" w:history="1">
             <w:r>
               <w:rPr>
                 <w:rStyle w:val="Hyperlink"/>
@@ -592,7 +614,7 @@
                 <w:noProof/>
                 <w:webHidden/>
               </w:rPr>
-              <w:instrText xml:space="preserve"> PAGEREF _Toc504586408 \h </w:instrText>
+              <w:instrText xml:space="preserve"> PAGEREF _Toc504732543 \h </w:instrText>
             </w:r>
             <w:r>
               <w:rPr>
@@ -635,7 +657,7 @@
               <w:lang w:eastAsia="en-CA"/>
             </w:rPr>
           </w:pPr>
-          <w:hyperlink w:anchor="_Toc504586409" w:history="1">
+          <w:hyperlink w:anchor="_Toc504732544" w:history="1">
             <w:r>
               <w:rPr>
                 <w:rStyle w:val="Hyperlink"/>
@@ -662,7 +684,7 @@
                 <w:noProof/>
                 <w:webHidden/>
               </w:rPr>
-              <w:instrText xml:space="preserve"> PAGEREF _Toc504586409 \h </w:instrText>
+              <w:instrText xml:space="preserve"> PAGEREF _Toc504732544 \h </w:instrText>
             </w:r>
             <w:r>
               <w:rPr>
@@ -705,7 +727,7 @@
               <w:lang w:eastAsia="en-CA"/>
             </w:rPr>
           </w:pPr>
-          <w:hyperlink w:anchor="_Toc504586410" w:history="1">
+          <w:hyperlink w:anchor="_Toc504732545" w:history="1">
             <w:r>
               <w:rPr>
                 <w:rStyle w:val="Hyperlink"/>
@@ -732,7 +754,7 @@
                 <w:noProof/>
                 <w:webHidden/>
               </w:rPr>
-              <w:instrText xml:space="preserve"> PAGEREF _Toc504586410 \h </w:instrText>
+              <w:instrText xml:space="preserve"> PAGEREF _Toc504732545 \h </w:instrText>
             </w:r>
             <w:r>
               <w:rPr>
@@ -752,7 +774,7 @@
                 <w:noProof/>
                 <w:webHidden/>
               </w:rPr>
-              <w:t>3</w:t>
+              <w:t>2</w:t>
             </w:r>
             <w:r>
               <w:rPr>
@@ -775,7 +797,7 @@
               <w:lang w:eastAsia="en-CA"/>
             </w:rPr>
           </w:pPr>
-          <w:hyperlink w:anchor="_Toc504586411" w:history="1">
+          <w:hyperlink w:anchor="_Toc504732546" w:history="1">
             <w:r>
               <w:rPr>
                 <w:rStyle w:val="Hyperlink"/>
@@ -802,7 +824,7 @@
                 <w:noProof/>
                 <w:webHidden/>
               </w:rPr>
-              <w:instrText xml:space="preserve"> PAGEREF _Toc504586411 \h </w:instrText>
+              <w:instrText xml:space="preserve"> PAGEREF _Toc504732546 \h </w:instrText>
             </w:r>
             <w:r>
               <w:rPr>
@@ -822,7 +844,7 @@
                 <w:noProof/>
                 <w:webHidden/>
               </w:rPr>
-              <w:t>3</w:t>
+              <w:t>2</w:t>
             </w:r>
             <w:r>
               <w:rPr>
@@ -845,7 +867,7 @@
               <w:lang w:eastAsia="en-CA"/>
             </w:rPr>
           </w:pPr>
-          <w:hyperlink w:anchor="_Toc504586412" w:history="1">
+          <w:hyperlink w:anchor="_Toc504732547" w:history="1">
             <w:r>
               <w:rPr>
                 <w:rStyle w:val="Hyperlink"/>
@@ -872,7 +894,7 @@
                 <w:noProof/>
                 <w:webHidden/>
               </w:rPr>
-              <w:instrText xml:space="preserve"> PAGEREF _Toc504586412 \h </w:instrText>
+              <w:instrText xml:space="preserve"> PAGEREF _Toc504732547 \h </w:instrText>
             </w:r>
             <w:r>
               <w:rPr>
@@ -915,7 +937,7 @@
               <w:lang w:eastAsia="en-CA"/>
             </w:rPr>
           </w:pPr>
-          <w:hyperlink w:anchor="_Toc504586413" w:history="1">
+          <w:hyperlink w:anchor="_Toc504732548" w:history="1">
             <w:r>
               <w:rPr>
                 <w:rStyle w:val="Hyperlink"/>
@@ -942,7 +964,7 @@
                 <w:noProof/>
                 <w:webHidden/>
               </w:rPr>
-              <w:instrText xml:space="preserve"> PAGEREF _Toc504586413 \h </w:instrText>
+              <w:instrText xml:space="preserve"> PAGEREF _Toc504732548 \h </w:instrText>
             </w:r>
             <w:r>
               <w:rPr>
@@ -985,7 +1007,7 @@
               <w:lang w:eastAsia="en-CA"/>
             </w:rPr>
           </w:pPr>
-          <w:hyperlink w:anchor="_Toc504586414" w:history="1">
+          <w:hyperlink w:anchor="_Toc504732549" w:history="1">
             <w:r>
               <w:rPr>
                 <w:rStyle w:val="Hyperlink"/>
@@ -1012,7 +1034,7 @@
                 <w:noProof/>
                 <w:webHidden/>
               </w:rPr>
-              <w:instrText xml:space="preserve"> PAGEREF _Toc504586414 \h </w:instrText>
+              <w:instrText xml:space="preserve"> PAGEREF _Toc504732549 \h </w:instrText>
             </w:r>
             <w:r>
               <w:rPr>
@@ -1032,7 +1054,7 @@
                 <w:noProof/>
                 <w:webHidden/>
               </w:rPr>
-              <w:t>4</w:t>
+              <w:t>3</w:t>
             </w:r>
             <w:r>
               <w:rPr>
@@ -1055,7 +1077,7 @@
               <w:lang w:eastAsia="en-CA"/>
             </w:rPr>
           </w:pPr>
-          <w:hyperlink w:anchor="_Toc504586415" w:history="1">
+          <w:hyperlink w:anchor="_Toc504732550" w:history="1">
             <w:r>
               <w:rPr>
                 <w:rStyle w:val="Hyperlink"/>
@@ -1082,7 +1104,7 @@
                 <w:noProof/>
                 <w:webHidden/>
               </w:rPr>
-              <w:instrText xml:space="preserve"> PAGEREF _Toc504586415 \h </w:instrText>
+              <w:instrText xml:space="preserve"> PAGEREF _Toc504732550 \h </w:instrText>
             </w:r>
             <w:r>
               <w:rPr>
@@ -1125,7 +1147,7 @@
               <w:lang w:eastAsia="en-CA"/>
             </w:rPr>
           </w:pPr>
-          <w:hyperlink w:anchor="_Toc504586416" w:history="1">
+          <w:hyperlink w:anchor="_Toc504732551" w:history="1">
             <w:r>
               <w:rPr>
                 <w:rStyle w:val="Hyperlink"/>
@@ -1152,7 +1174,7 @@
                 <w:noProof/>
                 <w:webHidden/>
               </w:rPr>
-              <w:instrText xml:space="preserve"> PAGEREF _Toc504586416 \h </w:instrText>
+              <w:instrText xml:space="preserve"> PAGEREF _Toc504732551 \h </w:instrText>
             </w:r>
             <w:r>
               <w:rPr>
@@ -1195,7 +1217,7 @@
               <w:lang w:eastAsia="en-CA"/>
             </w:rPr>
           </w:pPr>
-          <w:hyperlink w:anchor="_Toc504586417" w:history="1">
+          <w:hyperlink w:anchor="_Toc504732552" w:history="1">
             <w:r>
               <w:rPr>
                 <w:rStyle w:val="Hyperlink"/>
@@ -1222,7 +1244,7 @@
                 <w:noProof/>
                 <w:webHidden/>
               </w:rPr>
-              <w:instrText xml:space="preserve"> PAGEREF _Toc504586417 \h </w:instrText>
+              <w:instrText xml:space="preserve"> PAGEREF _Toc504732552 \h </w:instrText>
             </w:r>
             <w:r>
               <w:rPr>
@@ -1265,7 +1287,7 @@
               <w:lang w:eastAsia="en-CA"/>
             </w:rPr>
           </w:pPr>
-          <w:hyperlink w:anchor="_Toc504586418" w:history="1">
+          <w:hyperlink w:anchor="_Toc504732553" w:history="1">
             <w:r>
               <w:rPr>
                 <w:rStyle w:val="Hyperlink"/>
@@ -1292,7 +1314,7 @@
                 <w:noProof/>
                 <w:webHidden/>
               </w:rPr>
-              <w:instrText xml:space="preserve"> PAGEREF _Toc504586418 \h </w:instrText>
+              <w:instrText xml:space="preserve"> PAGEREF _Toc504732553 \h </w:instrText>
             </w:r>
             <w:r>
               <w:rPr>
@@ -1335,7 +1357,7 @@
               <w:lang w:eastAsia="en-CA"/>
             </w:rPr>
           </w:pPr>
-          <w:hyperlink w:anchor="_Toc504586419" w:history="1">
+          <w:hyperlink w:anchor="_Toc504732554" w:history="1">
             <w:r>
               <w:rPr>
                 <w:rStyle w:val="Hyperlink"/>
@@ -1362,7 +1384,7 @@
                 <w:noProof/>
                 <w:webHidden/>
               </w:rPr>
-              <w:instrText xml:space="preserve"> PAGEREF _Toc504586419 \h </w:instrText>
+              <w:instrText xml:space="preserve"> PAGEREF _Toc504732554 \h </w:instrText>
             </w:r>
             <w:r>
               <w:rPr>
@@ -1407,6 +1429,7 @@
               <w:bCs/>
               <w:noProof/>
             </w:rPr>
+            <w:lastRenderedPageBreak/>
             <w:fldChar w:fldCharType="end"/>
           </w:r>
         </w:p>
@@ -1416,7 +1439,7 @@
       <w:pPr>
         <w:pStyle w:val="Heading1"/>
       </w:pPr>
-      <w:bookmarkStart w:id="3" w:name="_Toc504586404"/>
+      <w:bookmarkStart w:id="3" w:name="_Toc504732539"/>
       <w:r>
         <w:t>1.0 Introduction</w:t>
       </w:r>
@@ -1426,7 +1449,7 @@
       <w:pPr>
         <w:pStyle w:val="Heading2"/>
       </w:pPr>
-      <w:bookmarkStart w:id="4" w:name="_Toc504586405"/>
+      <w:bookmarkStart w:id="4" w:name="_Toc504732540"/>
       <w:r>
         <w:t xml:space="preserve">1.1 </w:t>
       </w:r>
@@ -1438,14 +1461,20 @@
     <w:p>
       <w:r>
         <w:tab/>
-        <w:t>The Server/Client Bibliography Protocol is design protocol for a network of communication between a server and multiple client applications.  This protocol outlines the specifications required for server and client applications to remain consistent.</w:t>
+        <w:t xml:space="preserve">The Server/Client Bibliography Protocol is </w:t>
+      </w:r>
+      <w:r>
+        <w:t xml:space="preserve">a </w:t>
+      </w:r>
+      <w:r>
+        <w:t>design protocol for a network of communication between a server and multiple client applications.  This protocol outlines the specifications required for server and client applications to remain consistent.</w:t>
       </w:r>
     </w:p>
     <w:p>
       <w:pPr>
         <w:pStyle w:val="Heading2"/>
       </w:pPr>
-      <w:bookmarkStart w:id="5" w:name="_Toc504586406"/>
+      <w:bookmarkStart w:id="5" w:name="_Toc504732541"/>
       <w:r>
         <w:t>1.2 Server</w:t>
       </w:r>
@@ -1464,7 +1493,7 @@
       <w:pPr>
         <w:pStyle w:val="Heading2"/>
       </w:pPr>
-      <w:bookmarkStart w:id="6" w:name="_Toc504586407"/>
+      <w:bookmarkStart w:id="6" w:name="_Toc504732542"/>
       <w:r>
         <w:t>1.3 Client</w:t>
       </w:r>
@@ -1479,6 +1508,9 @@
         <w:t>The client will handle any error conditions</w:t>
       </w:r>
       <w:r>
+        <w:t xml:space="preserve"> in user input</w:t>
+      </w:r>
+      <w:r>
         <w:t>.</w:t>
       </w:r>
       <w:r>
@@ -1492,7 +1524,7 @@
       <w:pPr>
         <w:pStyle w:val="Heading1"/>
       </w:pPr>
-      <w:bookmarkStart w:id="7" w:name="_Toc504586408"/>
+      <w:bookmarkStart w:id="7" w:name="_Toc504732543"/>
       <w:r>
         <w:t>2.0 Communication</w:t>
       </w:r>
@@ -1502,7 +1534,7 @@
       <w:pPr>
         <w:pStyle w:val="Heading2"/>
       </w:pPr>
-      <w:bookmarkStart w:id="8" w:name="_Toc504586409"/>
+      <w:bookmarkStart w:id="8" w:name="_Toc504732544"/>
       <w:r>
         <w:t>2.1 Overview</w:t>
       </w:r>
@@ -1630,26 +1662,141 @@
       <w:pPr>
         <w:pStyle w:val="Heading2"/>
       </w:pPr>
-      <w:bookmarkStart w:id="9" w:name="_Toc504586410"/>
+      <w:bookmarkStart w:id="9" w:name="_Toc504732545"/>
+      <w:r>
+        <w:t>2.2 Message Formats</w:t>
+      </w:r>
+      <w:bookmarkEnd w:id="9"/>
+    </w:p>
+    <w:p>
+      <w:pPr>
+        <w:pStyle w:val="Heading3"/>
+      </w:pPr>
+      <w:bookmarkStart w:id="10" w:name="_Toc504732546"/>
+      <w:r>
+        <w:t>2.2.1 SUBMIT</w:t>
+      </w:r>
+      <w:bookmarkEnd w:id="10"/>
+    </w:p>
+    <w:p>
+      <w:r>
+        <w:t>Required: SUBMIT, ISBN</w:t>
+      </w:r>
+    </w:p>
+    <w:p>
       <w:r>
         <w:lastRenderedPageBreak/>
-        <w:t>2.2 Message Formats</w:t>
-      </w:r>
-      <w:bookmarkEnd w:id="9"/>
+        <w:t>Optional: TITLE, AUTHOR, YEAR, and PUBLISHER</w:t>
+      </w:r>
+    </w:p>
+    <w:p>
+      <w:r>
+        <w:t>Example:</w:t>
+      </w:r>
+    </w:p>
+    <w:p>
+      <w:pPr>
+        <w:spacing w:line="240" w:lineRule="auto"/>
+        <w:ind w:left="720"/>
+        <w:rPr>
+          <w:sz w:val="20"/>
+        </w:rPr>
+      </w:pPr>
+      <w:r>
+        <w:rPr>
+          <w:sz w:val="20"/>
+        </w:rPr>
+        <w:t xml:space="preserve">SUBMIT </w:t>
+      </w:r>
+    </w:p>
+    <w:p>
+      <w:pPr>
+        <w:spacing w:line="240" w:lineRule="auto"/>
+        <w:ind w:left="720"/>
+        <w:rPr>
+          <w:sz w:val="20"/>
+        </w:rPr>
+      </w:pPr>
+      <w:r>
+        <w:rPr>
+          <w:sz w:val="20"/>
+        </w:rPr>
+        <w:t xml:space="preserve">ISBN 9783161484100 </w:t>
+      </w:r>
+    </w:p>
+    <w:p>
+      <w:pPr>
+        <w:spacing w:line="240" w:lineRule="auto"/>
+        <w:ind w:left="720"/>
+        <w:rPr>
+          <w:sz w:val="20"/>
+        </w:rPr>
+      </w:pPr>
+      <w:r>
+        <w:rPr>
+          <w:sz w:val="20"/>
+        </w:rPr>
+        <w:t xml:space="preserve">TITLE Modular Algorithms in Symbolic Summation and Symbolic Integration </w:t>
+      </w:r>
+    </w:p>
+    <w:p>
+      <w:pPr>
+        <w:spacing w:line="240" w:lineRule="auto"/>
+        <w:ind w:left="720"/>
+        <w:rPr>
+          <w:sz w:val="20"/>
+        </w:rPr>
+      </w:pPr>
+      <w:r>
+        <w:rPr>
+          <w:sz w:val="20"/>
+        </w:rPr>
+        <w:t xml:space="preserve">AUTHOR Gerhard </w:t>
+      </w:r>
+    </w:p>
+    <w:p>
+      <w:pPr>
+        <w:spacing w:line="240" w:lineRule="auto"/>
+        <w:ind w:left="720"/>
+        <w:rPr>
+          <w:sz w:val="20"/>
+        </w:rPr>
+      </w:pPr>
+      <w:r>
+        <w:rPr>
+          <w:sz w:val="20"/>
+        </w:rPr>
+        <w:t>PUBLISHER Mir</w:t>
+      </w:r>
+    </w:p>
+    <w:p>
+      <w:pPr>
+        <w:spacing w:line="240" w:lineRule="auto"/>
+        <w:ind w:left="720"/>
+        <w:rPr>
+          <w:i/>
+        </w:rPr>
+      </w:pPr>
+      <w:r>
+        <w:rPr>
+          <w:i/>
+        </w:rPr>
+        <w:t>Client expects to add a new entry to the database</w:t>
+      </w:r>
     </w:p>
     <w:p>
       <w:pPr>
         <w:pStyle w:val="Heading3"/>
       </w:pPr>
-      <w:bookmarkStart w:id="10" w:name="_Toc504586411"/>
-      <w:r>
-        <w:t>2.2.1 SUBMIT</w:t>
-      </w:r>
-      <w:bookmarkEnd w:id="10"/>
-    </w:p>
-    <w:p>
-      <w:r>
-        <w:t>Required: SUBMIT, ISBN</w:t>
+      <w:bookmarkStart w:id="11" w:name="_Toc504732547"/>
+      <w:r>
+        <w:t>2.2.2 UPDATE</w:t>
+      </w:r>
+      <w:bookmarkEnd w:id="11"/>
+    </w:p>
+    <w:p>
+      <w:r>
+        <w:t>Required: UPDATE, ISBN</w:t>
       </w:r>
     </w:p>
     <w:p>
@@ -1664,277 +1811,282 @@
     </w:p>
     <w:p>
       <w:pPr>
+        <w:spacing w:line="240" w:lineRule="auto"/>
         <w:ind w:left="720"/>
-      </w:pPr>
-      <w:r>
-        <w:t xml:space="preserve">SUBMIT </w:t>
-      </w:r>
-    </w:p>
-    <w:p>
-      <w:pPr>
+        <w:rPr>
+          <w:sz w:val="20"/>
+        </w:rPr>
+      </w:pPr>
+      <w:r>
+        <w:rPr>
+          <w:sz w:val="20"/>
+        </w:rPr>
+        <w:t>UPDATE</w:t>
+      </w:r>
+    </w:p>
+    <w:p>
+      <w:pPr>
+        <w:spacing w:line="240" w:lineRule="auto"/>
         <w:ind w:left="720"/>
-      </w:pPr>
-      <w:r>
-        <w:t xml:space="preserve">ISBN 9783161484100 </w:t>
-      </w:r>
-    </w:p>
-    <w:p>
-      <w:pPr>
+        <w:rPr>
+          <w:sz w:val="20"/>
+        </w:rPr>
+      </w:pPr>
+      <w:r>
+        <w:rPr>
+          <w:sz w:val="20"/>
+        </w:rPr>
+        <w:t>ISBN 9783161484100</w:t>
+      </w:r>
+    </w:p>
+    <w:p>
+      <w:pPr>
+        <w:spacing w:line="240" w:lineRule="auto"/>
         <w:ind w:left="720"/>
-      </w:pPr>
-      <w:r>
-        <w:t xml:space="preserve">TITLE Modular Algorithms in Symbolic Summation and Symbolic Integration </w:t>
-      </w:r>
-    </w:p>
-    <w:p>
-      <w:pPr>
+        <w:rPr>
+          <w:sz w:val="20"/>
+        </w:rPr>
+      </w:pPr>
+      <w:r>
+        <w:rPr>
+          <w:sz w:val="20"/>
+        </w:rPr>
+        <w:t>YEAR 2004</w:t>
+      </w:r>
+    </w:p>
+    <w:p>
+      <w:pPr>
+        <w:spacing w:line="240" w:lineRule="auto"/>
         <w:ind w:left="720"/>
-      </w:pPr>
-      <w:r>
-        <w:t xml:space="preserve">AUTHOR Gerhard </w:t>
-      </w:r>
-    </w:p>
-    <w:p>
-      <w:pPr>
+        <w:rPr>
+          <w:sz w:val="20"/>
+        </w:rPr>
+      </w:pPr>
+      <w:r>
+        <w:rPr>
+          <w:sz w:val="20"/>
+        </w:rPr>
+        <w:t>PUBLISHER Springer</w:t>
+      </w:r>
+    </w:p>
+    <w:p>
+      <w:pPr>
+        <w:spacing w:line="240" w:lineRule="auto"/>
         <w:ind w:left="720"/>
-      </w:pPr>
-      <w:r>
-        <w:t>PUBLISHER Mir</w:t>
+        <w:rPr>
+          <w:i/>
+        </w:rPr>
+      </w:pPr>
+      <w:r>
+        <w:rPr>
+          <w:i/>
+        </w:rPr>
+        <w:t>Client expects to update book entry in the database</w:t>
       </w:r>
     </w:p>
     <w:p>
       <w:pPr>
         <w:pStyle w:val="Heading3"/>
       </w:pPr>
-      <w:bookmarkStart w:id="11" w:name="_Toc504586412"/>
-      <w:r>
-        <w:t>2.2.2 UPDATE</w:t>
-      </w:r>
-      <w:bookmarkEnd w:id="11"/>
-    </w:p>
-    <w:p>
-      <w:r>
-        <w:t>Required: UPDATE, ISBN</w:t>
-      </w:r>
-    </w:p>
-    <w:p>
-      <w:r>
-        <w:t>Optional: TITLE, AUTHOR, YEAR, and PUBLISHER</w:t>
-      </w:r>
-    </w:p>
-    <w:p>
-      <w:r>
+      <w:bookmarkStart w:id="12" w:name="_Toc504732548"/>
+      <w:r>
+        <w:t>2.2.3 GET</w:t>
+      </w:r>
+      <w:bookmarkEnd w:id="12"/>
+    </w:p>
+    <w:p>
+      <w:r>
+        <w:t>Required: GET, value(s)</w:t>
+      </w:r>
+    </w:p>
+    <w:p>
+      <w:r>
+        <w:t>Values: ALL, ISBN, TITLE, AUTHOR, YEAR, and PUBLISHER</w:t>
+      </w:r>
+    </w:p>
+    <w:p>
+      <w:r>
+        <w:t>Example</w:t>
+      </w:r>
+      <w:r>
+        <w:t>s</w:t>
+      </w:r>
+      <w:r>
+        <w:t>:</w:t>
+      </w:r>
+    </w:p>
+    <w:p>
+      <w:pPr>
+        <w:spacing w:line="240" w:lineRule="auto"/>
+        <w:ind w:left="720"/>
+        <w:rPr>
+          <w:sz w:val="20"/>
+        </w:rPr>
+      </w:pPr>
+      <w:r>
+        <w:rPr>
+          <w:sz w:val="20"/>
+        </w:rPr>
+        <w:t>GET</w:t>
+      </w:r>
+    </w:p>
+    <w:p>
+      <w:pPr>
+        <w:spacing w:line="240" w:lineRule="auto"/>
+        <w:ind w:left="720"/>
+        <w:rPr>
+          <w:sz w:val="20"/>
+        </w:rPr>
+      </w:pPr>
+      <w:r>
+        <w:rPr>
+          <w:sz w:val="20"/>
+        </w:rPr>
+        <w:t>TITLE Modular Algorithms in Symbolic Summation and Symbolic Integration</w:t>
+      </w:r>
+    </w:p>
+    <w:p>
+      <w:pPr>
+        <w:spacing w:line="240" w:lineRule="auto"/>
+        <w:ind w:left="720"/>
+        <w:rPr>
+          <w:sz w:val="20"/>
+        </w:rPr>
+      </w:pPr>
+      <w:r>
+        <w:rPr>
+          <w:sz w:val="20"/>
+        </w:rPr>
+        <w:t>AUTHOR Gerhard</w:t>
+      </w:r>
+    </w:p>
+    <w:p>
+      <w:pPr>
+        <w:spacing w:line="240" w:lineRule="auto"/>
+        <w:ind w:left="720"/>
+        <w:rPr>
+          <w:i/>
+        </w:rPr>
+      </w:pPr>
+      <w:r>
+        <w:rPr>
+          <w:i/>
+        </w:rPr>
+        <w:t>Client expects to receive records of all books in the bibliography file with this title and this author</w:t>
+      </w:r>
+    </w:p>
+    <w:p>
+      <w:pPr>
+        <w:spacing w:line="240" w:lineRule="auto"/>
+        <w:ind w:left="720"/>
+        <w:rPr>
+          <w:sz w:val="20"/>
+        </w:rPr>
+      </w:pPr>
+      <w:r>
+        <w:rPr>
+          <w:sz w:val="20"/>
+        </w:rPr>
+        <w:t>GET</w:t>
+      </w:r>
+    </w:p>
+    <w:p>
+      <w:pPr>
+        <w:spacing w:line="240" w:lineRule="auto"/>
+        <w:ind w:left="720"/>
+        <w:rPr>
+          <w:sz w:val="20"/>
+        </w:rPr>
+      </w:pPr>
+      <w:r>
+        <w:rPr>
+          <w:sz w:val="20"/>
+        </w:rPr>
+        <w:t>ALL</w:t>
+      </w:r>
+    </w:p>
+    <w:p>
+      <w:pPr>
+        <w:spacing w:line="240" w:lineRule="auto"/>
+        <w:ind w:left="720"/>
+        <w:rPr>
+          <w:i/>
+        </w:rPr>
+      </w:pPr>
+      <w:r>
+        <w:rPr>
+          <w:i/>
+        </w:rPr>
+        <w:t>Client expects to receive all entries of all books in the bibliography file</w:t>
+      </w:r>
+    </w:p>
+    <w:p>
+      <w:pPr>
+        <w:pStyle w:val="Heading3"/>
+      </w:pPr>
+      <w:bookmarkStart w:id="13" w:name="_Toc504732549"/>
+      <w:r>
+        <w:t>2.2.4 REMOVE</w:t>
+      </w:r>
+      <w:bookmarkEnd w:id="13"/>
+    </w:p>
+    <w:p>
+      <w:r>
+        <w:t>Required: REMOVE, value(s)</w:t>
+      </w:r>
+    </w:p>
+    <w:p>
+      <w:r>
+        <w:t>Values: ALL, ISBN, TITLE, AUTHOR, YEAR, and PUBLISHER</w:t>
+      </w:r>
+    </w:p>
+    <w:p>
+      <w:r>
+        <w:lastRenderedPageBreak/>
         <w:t>Example:</w:t>
       </w:r>
     </w:p>
     <w:p>
       <w:pPr>
+        <w:spacing w:line="240" w:lineRule="auto"/>
         <w:ind w:left="720"/>
-      </w:pPr>
-      <w:r>
-        <w:t>UPDATE</w:t>
-      </w:r>
-    </w:p>
-    <w:p>
-      <w:pPr>
+        <w:rPr>
+          <w:sz w:val="20"/>
+        </w:rPr>
+      </w:pPr>
+      <w:r>
+        <w:rPr>
+          <w:sz w:val="20"/>
+        </w:rPr>
+        <w:t>REMOVE</w:t>
+      </w:r>
+    </w:p>
+    <w:p>
+      <w:pPr>
+        <w:spacing w:line="240" w:lineRule="auto"/>
         <w:ind w:left="720"/>
-      </w:pPr>
-      <w:r>
-        <w:t>ISBN 9783161484100</w:t>
+        <w:rPr>
+          <w:sz w:val="20"/>
+        </w:rPr>
+      </w:pPr>
+      <w:r>
+        <w:rPr>
+          <w:sz w:val="20"/>
+        </w:rPr>
+        <w:t>AUTHOR Gerhard</w:t>
       </w:r>
     </w:p>
     <w:p>
       <w:pPr>
         <w:ind w:left="720"/>
-      </w:pPr>
-      <w:r>
-        <w:t>YEAR 2004</w:t>
-      </w:r>
-    </w:p>
-    <w:p>
-      <w:pPr>
-        <w:ind w:left="720"/>
-      </w:pPr>
-      <w:r>
-        <w:t>PUBLISHER Springer</w:t>
-      </w:r>
-    </w:p>
-    <w:p>
-      <w:pPr>
-        <w:pStyle w:val="Heading3"/>
-      </w:pPr>
-      <w:bookmarkStart w:id="12" w:name="_Toc504586413"/>
-      <w:r>
-        <w:t>2.2.3 GET</w:t>
-      </w:r>
-      <w:bookmarkEnd w:id="12"/>
-    </w:p>
-    <w:p>
-      <w:r>
-        <w:t>Required: GET, value(s)</w:t>
-      </w:r>
-    </w:p>
-    <w:p>
-      <w:r>
-        <w:t>Values: ALL, ISBN, TITLE, AUTHOR, YEAR, and PUBLISHER</w:t>
-      </w:r>
-    </w:p>
-    <w:p>
-      <w:r>
-        <w:t>Example:</w:t>
-      </w:r>
-    </w:p>
-    <w:p>
-      <w:pPr>
-        <w:ind w:left="720"/>
-      </w:pPr>
-      <w:r>
-        <w:t>GET</w:t>
-      </w:r>
-    </w:p>
-    <w:p>
-      <w:pPr>
-        <w:ind w:left="720"/>
-      </w:pPr>
-      <w:r>
-        <w:t>TITLE Modular Algorithms in Symbolic Summation and Symbolic Integration</w:t>
-      </w:r>
-    </w:p>
-    <w:p>
-      <w:pPr>
-        <w:ind w:left="720"/>
-      </w:pPr>
-      <w:r>
-        <w:t>Client expects to receive records of all books in catalogue with this title</w:t>
-      </w:r>
-    </w:p>
-    <w:p>
-      <w:pPr>
-        <w:ind w:left="720"/>
-      </w:pPr>
-      <w:r>
-        <w:t>GET</w:t>
-      </w:r>
-    </w:p>
-    <w:p>
-      <w:pPr>
-        <w:ind w:left="720"/>
-      </w:pPr>
-      <w:r>
-        <w:t>AUTHOR Gerhard</w:t>
-      </w:r>
-    </w:p>
-    <w:p>
-      <w:pPr>
-        <w:ind w:left="720"/>
-      </w:pPr>
-      <w:r>
-        <w:t>Client expects to receive records of all books in the bibliography file with this author</w:t>
-      </w:r>
-    </w:p>
-    <w:p>
-      <w:pPr>
-        <w:ind w:left="720"/>
-      </w:pPr>
-      <w:r>
-        <w:t>GET</w:t>
-      </w:r>
-    </w:p>
-    <w:p>
-      <w:pPr>
-        <w:ind w:left="720"/>
-      </w:pPr>
-      <w:r>
-        <w:t>TITLE Modular Algorithms in Symbolic Summation and Symbolic Integration</w:t>
-      </w:r>
-    </w:p>
-    <w:p>
-      <w:pPr>
-        <w:ind w:left="720"/>
-      </w:pPr>
-      <w:r>
-        <w:lastRenderedPageBreak/>
-        <w:t>AUTHOR Gerhard</w:t>
-      </w:r>
-    </w:p>
-    <w:p>
-      <w:pPr>
-        <w:ind w:left="720"/>
-      </w:pPr>
-      <w:r>
-        <w:t>Client expects to receive records of all books in the bibliography file with this title and this author</w:t>
-      </w:r>
-    </w:p>
-    <w:p>
-      <w:pPr>
-        <w:ind w:left="720"/>
-      </w:pPr>
-      <w:r>
-        <w:t>GET</w:t>
-      </w:r>
-    </w:p>
-    <w:p>
-      <w:pPr>
-        <w:ind w:left="720"/>
-      </w:pPr>
-      <w:r>
-        <w:t>ALL</w:t>
-      </w:r>
-    </w:p>
-    <w:p>
-      <w:pPr>
-        <w:ind w:left="720"/>
-      </w:pPr>
-      <w:r>
-        <w:t>Client expects to receive all entries of all books in the bibliography file</w:t>
-      </w:r>
-    </w:p>
-    <w:p>
-      <w:pPr>
-        <w:pStyle w:val="Heading3"/>
-      </w:pPr>
-      <w:bookmarkStart w:id="13" w:name="_Toc504586414"/>
-      <w:r>
-        <w:t>2.2.4 REMOVE</w:t>
-      </w:r>
-      <w:bookmarkEnd w:id="13"/>
-    </w:p>
-    <w:p>
-      <w:r>
-        <w:t>Required: REMOVE, value(s)</w:t>
-      </w:r>
-    </w:p>
-    <w:p>
-      <w:r>
-        <w:t>Values: ALL, ISBN, TITLE, AUTHOR, YEAR, and PUBLISHER</w:t>
-      </w:r>
-    </w:p>
-    <w:p>
-      <w:r>
-        <w:t>Example:</w:t>
-      </w:r>
-    </w:p>
-    <w:p>
-      <w:pPr>
-        <w:ind w:left="720"/>
-      </w:pPr>
-      <w:r>
-        <w:t>REMOVE</w:t>
-      </w:r>
-    </w:p>
-    <w:p>
-      <w:pPr>
-        <w:ind w:left="720"/>
-      </w:pPr>
-      <w:r>
-        <w:t>AUTHOR Gerhard</w:t>
-      </w:r>
-    </w:p>
-    <w:p>
-      <w:pPr>
-        <w:ind w:left="720"/>
-      </w:pPr>
-      <w:r>
+        <w:rPr>
+          <w:i/>
+        </w:rPr>
+      </w:pPr>
+      <w:r>
+        <w:rPr>
+          <w:i/>
+        </w:rPr>
         <w:t>Client requests removal of all books in the bibliography file with this author</w:t>
       </w:r>
     </w:p>
@@ -1942,7 +2094,7 @@
       <w:pPr>
         <w:pStyle w:val="Heading2"/>
       </w:pPr>
-      <w:bookmarkStart w:id="14" w:name="_Toc504586415"/>
+      <w:bookmarkStart w:id="14" w:name="_Toc504732550"/>
       <w:r>
         <w:t>2.3 Responses</w:t>
       </w:r>
@@ -1955,70 +2107,117 @@
       </w:r>
     </w:p>
     <w:p>
+      <w:r>
+        <w:t>For a GET message, a listing of the matching books will be sent as a response in the following format, if a book does not have any data for a certain entry, it will be omitted:</w:t>
+      </w:r>
+    </w:p>
+    <w:p>
+      <w:pPr>
+        <w:spacing w:line="240" w:lineRule="auto"/>
+        <w:ind w:left="720"/>
+        <w:rPr>
+          <w:sz w:val="20"/>
+        </w:rPr>
+      </w:pPr>
+      <w:r>
+        <w:rPr>
+          <w:sz w:val="20"/>
+        </w:rPr>
+        <w:t>ISBN 9783161484100</w:t>
+      </w:r>
+    </w:p>
+    <w:p>
+      <w:pPr>
+        <w:spacing w:line="240" w:lineRule="auto"/>
+        <w:ind w:left="720"/>
+        <w:rPr>
+          <w:sz w:val="20"/>
+        </w:rPr>
+      </w:pPr>
+      <w:r>
+        <w:rPr>
+          <w:sz w:val="20"/>
+        </w:rPr>
+        <w:t>TITLE Modular Algorithms in Symbolic Summation and Symbolic Integration</w:t>
+      </w:r>
+    </w:p>
+    <w:p>
+      <w:pPr>
+        <w:spacing w:line="240" w:lineRule="auto"/>
+        <w:ind w:left="720"/>
+        <w:rPr>
+          <w:sz w:val="20"/>
+        </w:rPr>
+      </w:pPr>
+      <w:r>
+        <w:rPr>
+          <w:sz w:val="20"/>
+        </w:rPr>
+        <w:t>AUTHOR Gerhard</w:t>
+      </w:r>
+    </w:p>
+    <w:p>
+      <w:pPr>
+        <w:spacing w:line="240" w:lineRule="auto"/>
+        <w:ind w:left="720"/>
+        <w:rPr>
+          <w:sz w:val="20"/>
+        </w:rPr>
+      </w:pPr>
+      <w:r>
+        <w:rPr>
+          <w:sz w:val="20"/>
+        </w:rPr>
+        <w:t>PUBLISHER Mir</w:t>
+      </w:r>
+    </w:p>
+    <w:p>
+      <w:pPr>
+        <w:spacing w:line="240" w:lineRule="auto"/>
+        <w:ind w:left="720"/>
+        <w:rPr>
+          <w:sz w:val="20"/>
+        </w:rPr>
+      </w:pPr>
+      <w:r>
+        <w:rPr>
+          <w:sz w:val="20"/>
+        </w:rPr>
+        <w:t>YEAR 2004</w:t>
+      </w:r>
+    </w:p>
+    <w:p>
+      <w:r>
+        <w:t>If no books are found that match the given message, a failure response will be sent.</w:t>
+      </w:r>
+    </w:p>
+    <w:p>
+      <w:pPr>
+        <w:pStyle w:val="Heading2"/>
+      </w:pPr>
+      <w:bookmarkStart w:id="15" w:name="_Toc504732551"/>
+      <w:r>
+        <w:t>2.4</w:t>
+      </w:r>
+      <w:r>
+        <w:t xml:space="preserve"> Synchronization Policies</w:t>
+      </w:r>
+      <w:bookmarkEnd w:id="15"/>
+    </w:p>
+    <w:p>
       <w:pPr>
         <w:ind w:firstLine="720"/>
       </w:pPr>
       <w:r>
-        <w:t>For a GET message, a listing of the matching books will be sent as a response in the following format, if a book does not have any data for a certain entry, it will be omitted:</w:t>
-      </w:r>
-    </w:p>
-    <w:p>
-      <w:r>
-        <w:t>ISBN 9783161484100</w:t>
-      </w:r>
-    </w:p>
-    <w:p>
-      <w:r>
-        <w:t>TITLE Modular Algorithms in Symbolic Summation and Symbolic Integration</w:t>
-      </w:r>
-    </w:p>
-    <w:p>
-      <w:r>
-        <w:t>AUTHOR Gerhard</w:t>
-      </w:r>
-    </w:p>
-    <w:p>
-      <w:r>
-        <w:t>PUBLISHER Mir</w:t>
-      </w:r>
-    </w:p>
-    <w:p>
-      <w:r>
-        <w:t>YEAR 2004</w:t>
-      </w:r>
-    </w:p>
-    <w:p>
-      <w:r>
-        <w:t>If no books are found that match the given message, a failure response will be sent.</w:t>
+        <w:t>Books entered by the client via the SUBMIT message will be added to a thread safe list.  The thread safe list is a part of the synchronized collections Java library, which provides safe concurrent access to a singular list of book elements.  Each client will pull data from the same list, meaning that additions from one client will be visible to another.</w:t>
       </w:r>
     </w:p>
     <w:p>
       <w:pPr>
         <w:pStyle w:val="Heading2"/>
       </w:pPr>
-      <w:bookmarkStart w:id="15" w:name="_Toc504586416"/>
-      <w:r>
-        <w:t>2.4</w:t>
-      </w:r>
-      <w:r>
-        <w:t xml:space="preserve"> Synchronization Policies</w:t>
-      </w:r>
-      <w:bookmarkEnd w:id="15"/>
-    </w:p>
-    <w:p>
-      <w:pPr>
-        <w:ind w:firstLine="720"/>
-      </w:pPr>
-      <w:r>
-        <w:t>Books entered by the client via the SUBMIT message will be added to a thread safe list.  The thread safe list is a part of the synchronized collections Java library, which provides safe concurrent access to a singular list of book elements.  Each client will pull data from the same list, meaning that additions from one client will be visible to another.</w:t>
-      </w:r>
-    </w:p>
-    <w:p>
-      <w:pPr>
-        <w:pStyle w:val="Heading2"/>
-      </w:pPr>
       <w:bookmarkStart w:id="16" w:name="_Toc504223851"/>
-      <w:bookmarkStart w:id="17" w:name="_Toc504586417"/>
+      <w:bookmarkStart w:id="17" w:name="_Toc504732552"/>
       <w:r>
         <w:t>2.5 Server-Side Data Structure</w:t>
       </w:r>
@@ -2033,68 +2232,129 @@
     </w:p>
     <w:p>
       <w:r>
-        <w:lastRenderedPageBreak/>
         <w:t>Properties:</w:t>
       </w:r>
     </w:p>
     <w:p>
-      <w:r>
+      <w:pPr>
+        <w:spacing w:line="240" w:lineRule="auto"/>
+        <w:rPr>
+          <w:sz w:val="20"/>
+        </w:rPr>
+      </w:pPr>
+      <w:r>
+        <w:tab/>
+      </w:r>
+      <w:r>
+        <w:rPr>
+          <w:sz w:val="20"/>
+        </w:rPr>
+        <w:t xml:space="preserve">Public </w:t>
+      </w:r>
+      <w:proofErr w:type="spellStart"/>
+      <w:r>
+        <w:rPr>
+          <w:sz w:val="20"/>
+        </w:rPr>
+        <w:t>int</w:t>
+      </w:r>
+      <w:proofErr w:type="spellEnd"/>
+      <w:r>
+        <w:rPr>
+          <w:sz w:val="20"/>
+        </w:rPr>
+        <w:t xml:space="preserve"> </w:t>
+      </w:r>
+      <w:proofErr w:type="spellStart"/>
+      <w:r>
+        <w:rPr>
+          <w:sz w:val="20"/>
+        </w:rPr>
+        <w:t>isbn</w:t>
+      </w:r>
+      <w:proofErr w:type="spellEnd"/>
+      <w:r>
+        <w:rPr>
+          <w:sz w:val="20"/>
+        </w:rPr>
+        <w:t>;</w:t>
+      </w:r>
+    </w:p>
+    <w:p>
+      <w:pPr>
+        <w:spacing w:line="240" w:lineRule="auto"/>
+        <w:rPr>
+          <w:sz w:val="20"/>
+        </w:rPr>
+      </w:pPr>
+      <w:r>
+        <w:rPr>
+          <w:sz w:val="20"/>
+        </w:rPr>
         <w:tab/>
         <w:t xml:space="preserve">Public </w:t>
       </w:r>
       <w:proofErr w:type="spellStart"/>
       <w:r>
+        <w:rPr>
+          <w:sz w:val="20"/>
+        </w:rPr>
         <w:t>int</w:t>
       </w:r>
       <w:proofErr w:type="spellEnd"/>
       <w:r>
-        <w:t xml:space="preserve"> </w:t>
-      </w:r>
-      <w:proofErr w:type="spellStart"/>
-      <w:r>
-        <w:t>isbn</w:t>
-      </w:r>
-      <w:proofErr w:type="spellEnd"/>
-      <w:r>
-        <w:t>;</w:t>
-      </w:r>
-    </w:p>
-    <w:p>
-      <w:r>
-        <w:tab/>
-        <w:t xml:space="preserve">Public </w:t>
-      </w:r>
-      <w:proofErr w:type="spellStart"/>
-      <w:r>
-        <w:t>int</w:t>
-      </w:r>
-      <w:proofErr w:type="spellEnd"/>
-      <w:r>
+        <w:rPr>
+          <w:sz w:val="20"/>
+        </w:rPr>
         <w:t xml:space="preserve"> year;</w:t>
       </w:r>
     </w:p>
     <w:p>
-      <w:r>
+      <w:pPr>
+        <w:spacing w:line="240" w:lineRule="auto"/>
+        <w:rPr>
+          <w:sz w:val="20"/>
+        </w:rPr>
+      </w:pPr>
+      <w:r>
+        <w:rPr>
+          <w:sz w:val="20"/>
+        </w:rPr>
         <w:tab/>
         <w:t>Public String title;</w:t>
       </w:r>
     </w:p>
     <w:p>
-      <w:r>
+      <w:pPr>
+        <w:spacing w:line="240" w:lineRule="auto"/>
+        <w:rPr>
+          <w:sz w:val="20"/>
+        </w:rPr>
+      </w:pPr>
+      <w:r>
+        <w:rPr>
+          <w:sz w:val="20"/>
+        </w:rPr>
         <w:tab/>
         <w:t>Public String author;</w:t>
       </w:r>
     </w:p>
     <w:p>
-      <w:r>
+      <w:pPr>
+        <w:spacing w:line="240" w:lineRule="auto"/>
+        <w:rPr>
+          <w:sz w:val="20"/>
+        </w:rPr>
+      </w:pPr>
+      <w:r>
+        <w:rPr>
+          <w:sz w:val="20"/>
+        </w:rPr>
         <w:tab/>
         <w:t>Public String publisher;</w:t>
       </w:r>
     </w:p>
     <w:p>
-      <w:pPr>
-        <w:ind w:firstLine="720"/>
-      </w:pPr>
       <w:r>
         <w:t>The books are then stored in a synchronized list which serves to ensure that the data is synchronized for all users connected to the server.</w:t>
       </w:r>
@@ -2104,8 +2364,9 @@
         <w:pStyle w:val="Heading2"/>
       </w:pPr>
       <w:bookmarkStart w:id="18" w:name="_Toc504223852"/>
-      <w:bookmarkStart w:id="19" w:name="_Toc504586418"/>
-      <w:r>
+      <w:bookmarkStart w:id="19" w:name="_Toc504732553"/>
+      <w:r>
+        <w:lastRenderedPageBreak/>
         <w:t>2.6 Server Error Handling</w:t>
       </w:r>
       <w:bookmarkEnd w:id="18"/>
@@ -2121,7 +2382,7 @@
       <w:pPr>
         <w:pStyle w:val="Heading2"/>
       </w:pPr>
-      <w:bookmarkStart w:id="20" w:name="_Toc504586419"/>
+      <w:bookmarkStart w:id="20" w:name="_Toc504732554"/>
       <w:r>
         <w:t>2.7</w:t>
       </w:r>
@@ -2151,7 +2412,19 @@
         <w:t>.</w:t>
       </w:r>
       <w:r>
-        <w:t xml:space="preserve"> This includes checking that the first line is one of SUBMIT, UPDATE, GET, or REMOVE and that all parameters are formatted correctly. Also checking that both SUBMIT and </w:t>
+        <w:t xml:space="preserve"> This includes checking that the first line is one of SUBMIT, UPDATE, GET, or REMOVE and that all parameters are formatted correctly. </w:t>
+      </w:r>
+      <w:r>
+        <w:t xml:space="preserve">In addition, the client checks </w:t>
+      </w:r>
+      <w:r>
+        <w:t xml:space="preserve">that both </w:t>
+      </w:r>
+      <w:r>
+        <w:t>SUBMIT,</w:t>
+      </w:r>
+      <w:r>
+        <w:t xml:space="preserve"> and </w:t>
       </w:r>
       <w:r>
         <w:t>UPDATE</w:t>
@@ -2252,7 +2525,19 @@
       <w:t>1</w:t>
     </w:r>
     <w:r>
-      <w:t>10|150398470</w:t>
+      <w:t>10</w:t>
+    </w:r>
+    <w:r>
+      <w:t xml:space="preserve"> </w:t>
+    </w:r>
+    <w:r>
+      <w:t>|</w:t>
+    </w:r>
+    <w:r>
+      <w:t xml:space="preserve"> </w:t>
+    </w:r>
+    <w:r>
+      <w:t>150398470</w:t>
     </w:r>
   </w:p>
 </w:hdr>
@@ -4288,7 +4573,7 @@
 </file>
 
 <file path=customXml/itemProps1.xml><?xml version="1.0" encoding="utf-8"?>
-<ds:datastoreItem xmlns:ds="http://schemas.openxmlformats.org/officeDocument/2006/customXml" ds:itemID="{397A7F41-519C-40B6-82DF-A11813EDFEFF}">
+<ds:datastoreItem xmlns:ds="http://schemas.openxmlformats.org/officeDocument/2006/customXml" ds:itemID="{89D0AD6C-9EC3-4A5D-8A88-3001C8B2325A}">
   <ds:schemaRefs>
     <ds:schemaRef ds:uri="http://schemas.openxmlformats.org/officeDocument/2006/bibliography"/>
   </ds:schemaRefs>

</xml_diff>

<commit_message>
made it 4 pages
</commit_message>
<xml_diff>
--- a/RFC.docx
+++ b/RFC.docx
@@ -112,8 +112,6 @@
       <w:r>
         <w:t>/1.0”.</w:t>
       </w:r>
-      <w:bookmarkStart w:id="2" w:name="_GoBack"/>
-      <w:bookmarkEnd w:id="2"/>
     </w:p>
     <w:sdt>
       <w:sdtPr>
@@ -1439,24 +1437,24 @@
       <w:pPr>
         <w:pStyle w:val="Heading1"/>
       </w:pPr>
-      <w:bookmarkStart w:id="3" w:name="_Toc504732539"/>
+      <w:bookmarkStart w:id="2" w:name="_Toc504732539"/>
       <w:r>
         <w:t>1.0 Introduction</w:t>
       </w:r>
+      <w:bookmarkEnd w:id="2"/>
+    </w:p>
+    <w:p>
+      <w:pPr>
+        <w:pStyle w:val="Heading2"/>
+      </w:pPr>
+      <w:bookmarkStart w:id="3" w:name="_Toc504732540"/>
+      <w:r>
+        <w:t xml:space="preserve">1.1 </w:t>
+      </w:r>
+      <w:r>
+        <w:t>Purpose</w:t>
+      </w:r>
       <w:bookmarkEnd w:id="3"/>
-    </w:p>
-    <w:p>
-      <w:pPr>
-        <w:pStyle w:val="Heading2"/>
-      </w:pPr>
-      <w:bookmarkStart w:id="4" w:name="_Toc504732540"/>
-      <w:r>
-        <w:t xml:space="preserve">1.1 </w:t>
-      </w:r>
-      <w:r>
-        <w:t>Purpose</w:t>
-      </w:r>
-      <w:bookmarkEnd w:id="4"/>
     </w:p>
     <w:p>
       <w:r>
@@ -1474,11 +1472,11 @@
       <w:pPr>
         <w:pStyle w:val="Heading2"/>
       </w:pPr>
-      <w:bookmarkStart w:id="5" w:name="_Toc504732541"/>
+      <w:bookmarkStart w:id="4" w:name="_Toc504732541"/>
       <w:r>
         <w:t>1.2 Server</w:t>
       </w:r>
-      <w:bookmarkEnd w:id="5"/>
+      <w:bookmarkEnd w:id="4"/>
     </w:p>
     <w:p>
       <w:r>
@@ -1493,11 +1491,11 @@
       <w:pPr>
         <w:pStyle w:val="Heading2"/>
       </w:pPr>
-      <w:bookmarkStart w:id="6" w:name="_Toc504732542"/>
+      <w:bookmarkStart w:id="5" w:name="_Toc504732542"/>
       <w:r>
         <w:t>1.3 Client</w:t>
       </w:r>
-      <w:bookmarkEnd w:id="6"/>
+      <w:bookmarkEnd w:id="5"/>
     </w:p>
     <w:p>
       <w:r>
@@ -1524,21 +1522,21 @@
       <w:pPr>
         <w:pStyle w:val="Heading1"/>
       </w:pPr>
-      <w:bookmarkStart w:id="7" w:name="_Toc504732543"/>
+      <w:bookmarkStart w:id="6" w:name="_Toc504732543"/>
       <w:r>
         <w:t>2.0 Communication</w:t>
       </w:r>
+      <w:bookmarkEnd w:id="6"/>
+    </w:p>
+    <w:p>
+      <w:pPr>
+        <w:pStyle w:val="Heading2"/>
+      </w:pPr>
+      <w:bookmarkStart w:id="7" w:name="_Toc504732544"/>
+      <w:r>
+        <w:t>2.1 Overview</w:t>
+      </w:r>
       <w:bookmarkEnd w:id="7"/>
-    </w:p>
-    <w:p>
-      <w:pPr>
-        <w:pStyle w:val="Heading2"/>
-      </w:pPr>
-      <w:bookmarkStart w:id="8" w:name="_Toc504732544"/>
-      <w:r>
-        <w:t>2.1 Overview</w:t>
-      </w:r>
-      <w:bookmarkEnd w:id="8"/>
     </w:p>
     <w:p>
       <w:r>
@@ -1655,28 +1653,36 @@
         <w:t xml:space="preserve">The message type must always be declared first.  Parameters </w:t>
       </w:r>
       <w:r>
-        <w:t>within a message can be entered in any order, and must be separated by a newline.</w:t>
+        <w:t xml:space="preserve">within a message can be entered in any </w:t>
+      </w:r>
+      <w:proofErr w:type="gramStart"/>
+      <w:r>
+        <w:t>order, and</w:t>
+      </w:r>
+      <w:proofErr w:type="gramEnd"/>
+      <w:r>
+        <w:t xml:space="preserve"> must be separated by a newline.</w:t>
       </w:r>
     </w:p>
     <w:p>
       <w:pPr>
         <w:pStyle w:val="Heading2"/>
       </w:pPr>
-      <w:bookmarkStart w:id="9" w:name="_Toc504732545"/>
+      <w:bookmarkStart w:id="8" w:name="_Toc504732545"/>
       <w:r>
         <w:t>2.2 Message Formats</w:t>
       </w:r>
+      <w:bookmarkEnd w:id="8"/>
+    </w:p>
+    <w:p>
+      <w:pPr>
+        <w:pStyle w:val="Heading3"/>
+      </w:pPr>
+      <w:bookmarkStart w:id="9" w:name="_Toc504732546"/>
+      <w:r>
+        <w:t>2.2.1 SUBMIT</w:t>
+      </w:r>
       <w:bookmarkEnd w:id="9"/>
-    </w:p>
-    <w:p>
-      <w:pPr>
-        <w:pStyle w:val="Heading3"/>
-      </w:pPr>
-      <w:bookmarkStart w:id="10" w:name="_Toc504732546"/>
-      <w:r>
-        <w:t>2.2.1 SUBMIT</w:t>
-      </w:r>
-      <w:bookmarkEnd w:id="10"/>
     </w:p>
     <w:p>
       <w:r>
@@ -1698,6 +1704,7 @@
       <w:pPr>
         <w:spacing w:line="240" w:lineRule="auto"/>
         <w:ind w:left="720"/>
+        <w:contextualSpacing/>
         <w:rPr>
           <w:sz w:val="20"/>
         </w:rPr>
@@ -1713,6 +1720,7 @@
       <w:pPr>
         <w:spacing w:line="240" w:lineRule="auto"/>
         <w:ind w:left="720"/>
+        <w:contextualSpacing/>
         <w:rPr>
           <w:sz w:val="20"/>
         </w:rPr>
@@ -1728,6 +1736,7 @@
       <w:pPr>
         <w:spacing w:line="240" w:lineRule="auto"/>
         <w:ind w:left="720"/>
+        <w:contextualSpacing/>
         <w:rPr>
           <w:sz w:val="20"/>
         </w:rPr>
@@ -1743,6 +1752,7 @@
       <w:pPr>
         <w:spacing w:line="240" w:lineRule="auto"/>
         <w:ind w:left="720"/>
+        <w:contextualSpacing/>
         <w:rPr>
           <w:sz w:val="20"/>
         </w:rPr>
@@ -1758,6 +1768,7 @@
       <w:pPr>
         <w:spacing w:line="240" w:lineRule="auto"/>
         <w:ind w:left="720"/>
+        <w:contextualSpacing/>
         <w:rPr>
           <w:sz w:val="20"/>
         </w:rPr>
@@ -1773,237 +1784,229 @@
       <w:pPr>
         <w:spacing w:line="240" w:lineRule="auto"/>
         <w:ind w:left="720"/>
-        <w:rPr>
-          <w:i/>
-        </w:rPr>
-      </w:pPr>
-      <w:r>
-        <w:rPr>
-          <w:i/>
-        </w:rPr>
-        <w:t>Client expects to add a new entry to the database</w:t>
-      </w:r>
-    </w:p>
-    <w:p>
-      <w:pPr>
-        <w:pStyle w:val="Heading3"/>
-      </w:pPr>
-      <w:bookmarkStart w:id="11" w:name="_Toc504732547"/>
-      <w:r>
-        <w:t>2.2.2 UPDATE</w:t>
-      </w:r>
-      <w:bookmarkEnd w:id="11"/>
-    </w:p>
-    <w:p>
-      <w:r>
-        <w:t>Required: UPDATE, ISBN</w:t>
-      </w:r>
-    </w:p>
-    <w:p>
-      <w:r>
-        <w:t>Optional: TITLE, AUTHOR, YEAR, and PUBLISHER</w:t>
-      </w:r>
-    </w:p>
-    <w:p>
-      <w:r>
-        <w:t>Example:</w:t>
-      </w:r>
+        <w:contextualSpacing/>
+        <w:rPr>
+          <w:sz w:val="20"/>
+        </w:rPr>
+      </w:pPr>
     </w:p>
     <w:p>
       <w:pPr>
         <w:spacing w:line="240" w:lineRule="auto"/>
         <w:ind w:left="720"/>
         <w:rPr>
-          <w:sz w:val="20"/>
-        </w:rPr>
-      </w:pPr>
-      <w:r>
-        <w:rPr>
-          <w:sz w:val="20"/>
-        </w:rPr>
-        <w:t>UPDATE</w:t>
+          <w:i/>
+        </w:rPr>
+      </w:pPr>
+      <w:r>
+        <w:rPr>
+          <w:i/>
+        </w:rPr>
+        <w:t>Client expects to add a new entry to the database</w:t>
+      </w:r>
+    </w:p>
+    <w:p>
+      <w:pPr>
+        <w:pStyle w:val="Heading3"/>
+      </w:pPr>
+      <w:bookmarkStart w:id="10" w:name="_Toc504732547"/>
+      <w:r>
+        <w:t>2.2.2 UPDATE</w:t>
+      </w:r>
+      <w:bookmarkEnd w:id="10"/>
+    </w:p>
+    <w:p>
+      <w:r>
+        <w:t>Required: UPDATE, ISBN</w:t>
+      </w:r>
+    </w:p>
+    <w:p>
+      <w:r>
+        <w:t>Optional: TITLE, AUTHOR, YEAR, and PUBLISHER</w:t>
+      </w:r>
+    </w:p>
+    <w:p>
+      <w:r>
+        <w:t>Example:</w:t>
       </w:r>
     </w:p>
     <w:p>
       <w:pPr>
         <w:spacing w:line="240" w:lineRule="auto"/>
         <w:ind w:left="720"/>
-        <w:rPr>
-          <w:sz w:val="20"/>
-        </w:rPr>
-      </w:pPr>
-      <w:r>
-        <w:rPr>
-          <w:sz w:val="20"/>
-        </w:rPr>
-        <w:t>ISBN 9783161484100</w:t>
+        <w:contextualSpacing/>
+        <w:rPr>
+          <w:sz w:val="20"/>
+        </w:rPr>
+      </w:pPr>
+      <w:r>
+        <w:rPr>
+          <w:sz w:val="20"/>
+        </w:rPr>
+        <w:t>UPDATE</w:t>
       </w:r>
     </w:p>
     <w:p>
       <w:pPr>
         <w:spacing w:line="240" w:lineRule="auto"/>
         <w:ind w:left="720"/>
-        <w:rPr>
-          <w:sz w:val="20"/>
-        </w:rPr>
-      </w:pPr>
-      <w:r>
-        <w:rPr>
-          <w:sz w:val="20"/>
-        </w:rPr>
-        <w:t>YEAR 2004</w:t>
+        <w:contextualSpacing/>
+        <w:rPr>
+          <w:sz w:val="20"/>
+        </w:rPr>
+      </w:pPr>
+      <w:r>
+        <w:rPr>
+          <w:sz w:val="20"/>
+        </w:rPr>
+        <w:t>ISBN 9783161484100</w:t>
       </w:r>
     </w:p>
     <w:p>
       <w:pPr>
         <w:spacing w:line="240" w:lineRule="auto"/>
         <w:ind w:left="720"/>
-        <w:rPr>
-          <w:sz w:val="20"/>
-        </w:rPr>
-      </w:pPr>
-      <w:r>
-        <w:rPr>
-          <w:sz w:val="20"/>
-        </w:rPr>
-        <w:t>PUBLISHER Springer</w:t>
+        <w:contextualSpacing/>
+        <w:rPr>
+          <w:sz w:val="20"/>
+        </w:rPr>
+      </w:pPr>
+      <w:r>
+        <w:rPr>
+          <w:sz w:val="20"/>
+        </w:rPr>
+        <w:t>YEAR 2004</w:t>
       </w:r>
     </w:p>
     <w:p>
       <w:pPr>
         <w:spacing w:line="240" w:lineRule="auto"/>
         <w:ind w:left="720"/>
-        <w:rPr>
-          <w:i/>
-        </w:rPr>
-      </w:pPr>
-      <w:r>
-        <w:rPr>
-          <w:i/>
-        </w:rPr>
-        <w:t>Client expects to update book entry in the database</w:t>
-      </w:r>
-    </w:p>
-    <w:p>
-      <w:pPr>
-        <w:pStyle w:val="Heading3"/>
-      </w:pPr>
-      <w:bookmarkStart w:id="12" w:name="_Toc504732548"/>
-      <w:r>
-        <w:t>2.2.3 GET</w:t>
-      </w:r>
-      <w:bookmarkEnd w:id="12"/>
-    </w:p>
-    <w:p>
-      <w:r>
-        <w:t>Required: GET, value(s)</w:t>
-      </w:r>
-    </w:p>
-    <w:p>
-      <w:r>
-        <w:t>Values: ALL, ISBN, TITLE, AUTHOR, YEAR, and PUBLISHER</w:t>
-      </w:r>
-    </w:p>
-    <w:p>
-      <w:r>
-        <w:t>Example</w:t>
-      </w:r>
-      <w:r>
-        <w:t>s</w:t>
-      </w:r>
-      <w:r>
-        <w:t>:</w:t>
+        <w:contextualSpacing/>
+        <w:rPr>
+          <w:sz w:val="20"/>
+        </w:rPr>
+      </w:pPr>
+      <w:r>
+        <w:rPr>
+          <w:sz w:val="20"/>
+        </w:rPr>
+        <w:t>PUBLISHER Springer</w:t>
       </w:r>
     </w:p>
     <w:p>
       <w:pPr>
         <w:spacing w:line="240" w:lineRule="auto"/>
         <w:ind w:left="720"/>
-        <w:rPr>
-          <w:sz w:val="20"/>
-        </w:rPr>
-      </w:pPr>
-      <w:r>
-        <w:rPr>
-          <w:sz w:val="20"/>
-        </w:rPr>
-        <w:t>GET</w:t>
-      </w:r>
+        <w:contextualSpacing/>
+        <w:rPr>
+          <w:sz w:val="20"/>
+        </w:rPr>
+      </w:pPr>
     </w:p>
     <w:p>
       <w:pPr>
         <w:spacing w:line="240" w:lineRule="auto"/>
         <w:ind w:left="720"/>
         <w:rPr>
-          <w:sz w:val="20"/>
-        </w:rPr>
-      </w:pPr>
-      <w:r>
-        <w:rPr>
-          <w:sz w:val="20"/>
-        </w:rPr>
-        <w:t>TITLE Modular Algorithms in Symbolic Summation and Symbolic Integration</w:t>
+          <w:i/>
+        </w:rPr>
+      </w:pPr>
+      <w:r>
+        <w:rPr>
+          <w:i/>
+        </w:rPr>
+        <w:t>Client expects to update book entry in the database</w:t>
+      </w:r>
+    </w:p>
+    <w:p>
+      <w:pPr>
+        <w:pStyle w:val="Heading3"/>
+      </w:pPr>
+      <w:bookmarkStart w:id="11" w:name="_Toc504732548"/>
+      <w:r>
+        <w:t>2.2.3 GET</w:t>
+      </w:r>
+      <w:bookmarkEnd w:id="11"/>
+    </w:p>
+    <w:p>
+      <w:r>
+        <w:t>Required: GET, value(s)</w:t>
+      </w:r>
+    </w:p>
+    <w:p>
+      <w:r>
+        <w:t>Values: ALL, ISBN, TITLE, AUTHOR, YEAR, and PUBLISHER</w:t>
+      </w:r>
+    </w:p>
+    <w:p>
+      <w:r>
+        <w:t>Example</w:t>
+      </w:r>
+      <w:r>
+        <w:t>s</w:t>
+      </w:r>
+      <w:r>
+        <w:t>:</w:t>
       </w:r>
     </w:p>
     <w:p>
       <w:pPr>
         <w:spacing w:line="240" w:lineRule="auto"/>
         <w:ind w:left="720"/>
-        <w:rPr>
-          <w:sz w:val="20"/>
-        </w:rPr>
-      </w:pPr>
-      <w:r>
-        <w:rPr>
-          <w:sz w:val="20"/>
-        </w:rPr>
-        <w:t>AUTHOR Gerhard</w:t>
+        <w:contextualSpacing/>
+        <w:rPr>
+          <w:sz w:val="20"/>
+        </w:rPr>
+      </w:pPr>
+      <w:r>
+        <w:rPr>
+          <w:sz w:val="20"/>
+        </w:rPr>
+        <w:t>GET</w:t>
       </w:r>
     </w:p>
     <w:p>
       <w:pPr>
         <w:spacing w:line="240" w:lineRule="auto"/>
         <w:ind w:left="720"/>
-        <w:rPr>
-          <w:i/>
-        </w:rPr>
-      </w:pPr>
-      <w:r>
-        <w:rPr>
-          <w:i/>
-        </w:rPr>
-        <w:t>Client expects to receive records of all books in the bibliography file with this title and this author</w:t>
+        <w:contextualSpacing/>
+        <w:rPr>
+          <w:sz w:val="20"/>
+        </w:rPr>
+      </w:pPr>
+      <w:r>
+        <w:rPr>
+          <w:sz w:val="20"/>
+        </w:rPr>
+        <w:t>TITLE Modular Algorithms in Symbolic Summation and Symbolic Integration</w:t>
       </w:r>
     </w:p>
     <w:p>
       <w:pPr>
         <w:spacing w:line="240" w:lineRule="auto"/>
         <w:ind w:left="720"/>
-        <w:rPr>
-          <w:sz w:val="20"/>
-        </w:rPr>
-      </w:pPr>
-      <w:r>
-        <w:rPr>
-          <w:sz w:val="20"/>
-        </w:rPr>
-        <w:t>GET</w:t>
+        <w:contextualSpacing/>
+        <w:rPr>
+          <w:sz w:val="20"/>
+        </w:rPr>
+      </w:pPr>
+      <w:r>
+        <w:rPr>
+          <w:sz w:val="20"/>
+        </w:rPr>
+        <w:t>AUTHOR Gerhard</w:t>
       </w:r>
     </w:p>
     <w:p>
       <w:pPr>
         <w:spacing w:line="240" w:lineRule="auto"/>
         <w:ind w:left="720"/>
-        <w:rPr>
-          <w:sz w:val="20"/>
-        </w:rPr>
-      </w:pPr>
-      <w:r>
-        <w:rPr>
-          <w:sz w:val="20"/>
-        </w:rPr>
-        <w:t>ALL</w:t>
-      </w:r>
+        <w:contextualSpacing/>
+        <w:rPr>
+          <w:sz w:val="20"/>
+        </w:rPr>
+      </w:pPr>
     </w:p>
     <w:p>
       <w:pPr>
@@ -2017,54 +2020,112 @@
         <w:rPr>
           <w:i/>
         </w:rPr>
-        <w:t>Client expects to receive all entries of all books in the bibliography file</w:t>
-      </w:r>
-    </w:p>
-    <w:p>
-      <w:pPr>
-        <w:pStyle w:val="Heading3"/>
-      </w:pPr>
-      <w:bookmarkStart w:id="13" w:name="_Toc504732549"/>
-      <w:r>
-        <w:t>2.2.4 REMOVE</w:t>
-      </w:r>
-      <w:bookmarkEnd w:id="13"/>
-    </w:p>
-    <w:p>
-      <w:r>
-        <w:t>Required: REMOVE, value(s)</w:t>
-      </w:r>
-    </w:p>
-    <w:p>
-      <w:r>
-        <w:t>Values: ALL, ISBN, TITLE, AUTHOR, YEAR, and PUBLISHER</w:t>
-      </w:r>
-    </w:p>
-    <w:p>
-      <w:r>
-        <w:lastRenderedPageBreak/>
-        <w:t>Example:</w:t>
+        <w:t>Client expects to receive records of all books in the bibliography file with this title and this author</w:t>
       </w:r>
     </w:p>
     <w:p>
       <w:pPr>
         <w:spacing w:line="240" w:lineRule="auto"/>
         <w:ind w:left="720"/>
-        <w:rPr>
-          <w:sz w:val="20"/>
-        </w:rPr>
-      </w:pPr>
-      <w:r>
-        <w:rPr>
-          <w:sz w:val="20"/>
-        </w:rPr>
-        <w:t>REMOVE</w:t>
+        <w:contextualSpacing/>
+        <w:rPr>
+          <w:sz w:val="20"/>
+        </w:rPr>
+      </w:pPr>
+      <w:r>
+        <w:rPr>
+          <w:sz w:val="20"/>
+        </w:rPr>
+        <w:t>GET</w:t>
       </w:r>
     </w:p>
     <w:p>
       <w:pPr>
         <w:spacing w:line="240" w:lineRule="auto"/>
         <w:ind w:left="720"/>
+        <w:contextualSpacing/>
+        <w:rPr>
+          <w:sz w:val="20"/>
+        </w:rPr>
+      </w:pPr>
+      <w:r>
+        <w:rPr>
+          <w:sz w:val="20"/>
+        </w:rPr>
+        <w:t>ALL</w:t>
+      </w:r>
+    </w:p>
+    <w:p>
+      <w:pPr>
+        <w:spacing w:line="240" w:lineRule="auto"/>
+        <w:ind w:left="720"/>
+        <w:contextualSpacing/>
+        <w:rPr>
+          <w:sz w:val="20"/>
+        </w:rPr>
+      </w:pPr>
+    </w:p>
+    <w:p>
+      <w:pPr>
+        <w:spacing w:line="240" w:lineRule="auto"/>
+        <w:ind w:left="720"/>
+        <w:rPr>
+          <w:i/>
+        </w:rPr>
+      </w:pPr>
+      <w:r>
+        <w:rPr>
+          <w:i/>
+        </w:rPr>
+        <w:t>Client expects to receive all entries of all books in the bibliography file</w:t>
+      </w:r>
+    </w:p>
+    <w:p>
+      <w:pPr>
+        <w:pStyle w:val="Heading3"/>
+      </w:pPr>
+      <w:bookmarkStart w:id="12" w:name="_Toc504732549"/>
+      <w:r>
+        <w:t>2.2.4 REMOVE</w:t>
+      </w:r>
+      <w:bookmarkEnd w:id="12"/>
+    </w:p>
+    <w:p>
+      <w:r>
+        <w:t>Required: REMOVE, value(s)</w:t>
+      </w:r>
+    </w:p>
+    <w:p>
+      <w:r>
+        <w:t>Values: ALL, ISBN, TITLE, AUTHOR, YEAR, and PUBLISHER</w:t>
+      </w:r>
+    </w:p>
+    <w:p>
+      <w:r>
+        <w:t>Example:</w:t>
+      </w:r>
+    </w:p>
+    <w:p>
+      <w:pPr>
+        <w:spacing w:line="240" w:lineRule="auto"/>
+        <w:ind w:left="720"/>
+        <w:contextualSpacing/>
+        <w:rPr>
+          <w:sz w:val="20"/>
+        </w:rPr>
+      </w:pPr>
+      <w:r>
+        <w:rPr>
+          <w:sz w:val="20"/>
+        </w:rPr>
+        <w:t>REMOVE</w:t>
+      </w:r>
+    </w:p>
+    <w:p>
+      <w:pPr>
+        <w:spacing w:line="240" w:lineRule="auto"/>
+        <w:ind w:left="720"/>
+        <w:contextualSpacing/>
         <w:rPr>
           <w:sz w:val="20"/>
         </w:rPr>
@@ -2078,7 +2139,17 @@
     </w:p>
     <w:p>
       <w:pPr>
+        <w:spacing w:line="240" w:lineRule="auto"/>
         <w:ind w:left="720"/>
+        <w:contextualSpacing/>
+        <w:rPr>
+          <w:sz w:val="20"/>
+        </w:rPr>
+      </w:pPr>
+    </w:p>
+    <w:p>
+      <w:pPr>
+        <w:ind w:left="720"/>
         <w:rPr>
           <w:i/>
         </w:rPr>
@@ -2087,6 +2158,7 @@
         <w:rPr>
           <w:i/>
         </w:rPr>
+        <w:lastRenderedPageBreak/>
         <w:t>Client requests removal of all books in the bibliography file with this author</w:t>
       </w:r>
     </w:p>
@@ -2094,11 +2166,11 @@
       <w:pPr>
         <w:pStyle w:val="Heading2"/>
       </w:pPr>
-      <w:bookmarkStart w:id="14" w:name="_Toc504732550"/>
+      <w:bookmarkStart w:id="13" w:name="_Toc504732550"/>
       <w:r>
         <w:t>2.3 Responses</w:t>
       </w:r>
-      <w:bookmarkEnd w:id="14"/>
+      <w:bookmarkEnd w:id="13"/>
     </w:p>
     <w:p>
       <w:r>
@@ -2115,6 +2187,7 @@
       <w:pPr>
         <w:spacing w:line="240" w:lineRule="auto"/>
         <w:ind w:left="720"/>
+        <w:contextualSpacing/>
         <w:rPr>
           <w:sz w:val="20"/>
         </w:rPr>
@@ -2130,6 +2203,7 @@
       <w:pPr>
         <w:spacing w:line="240" w:lineRule="auto"/>
         <w:ind w:left="720"/>
+        <w:contextualSpacing/>
         <w:rPr>
           <w:sz w:val="20"/>
         </w:rPr>
@@ -2145,6 +2219,7 @@
       <w:pPr>
         <w:spacing w:line="240" w:lineRule="auto"/>
         <w:ind w:left="720"/>
+        <w:contextualSpacing/>
         <w:rPr>
           <w:sz w:val="20"/>
         </w:rPr>
@@ -2160,6 +2235,7 @@
       <w:pPr>
         <w:spacing w:line="240" w:lineRule="auto"/>
         <w:ind w:left="720"/>
+        <w:contextualSpacing/>
         <w:rPr>
           <w:sz w:val="20"/>
         </w:rPr>
@@ -2175,6 +2251,7 @@
       <w:pPr>
         <w:spacing w:line="240" w:lineRule="auto"/>
         <w:ind w:left="720"/>
+        <w:contextualSpacing/>
         <w:rPr>
           <w:sz w:val="20"/>
         </w:rPr>
@@ -2187,6 +2264,16 @@
       </w:r>
     </w:p>
     <w:p>
+      <w:pPr>
+        <w:spacing w:line="240" w:lineRule="auto"/>
+        <w:ind w:left="720"/>
+        <w:contextualSpacing/>
+        <w:rPr>
+          <w:sz w:val="20"/>
+        </w:rPr>
+      </w:pPr>
+    </w:p>
+    <w:p>
       <w:r>
         <w:t>If no books are found that match the given message, a failure response will be sent.</w:t>
       </w:r>
@@ -2195,34 +2282,34 @@
       <w:pPr>
         <w:pStyle w:val="Heading2"/>
       </w:pPr>
-      <w:bookmarkStart w:id="15" w:name="_Toc504732551"/>
+      <w:bookmarkStart w:id="14" w:name="_Toc504732551"/>
       <w:r>
         <w:t>2.4</w:t>
       </w:r>
       <w:r>
         <w:t xml:space="preserve"> Synchronization Policies</w:t>
       </w:r>
+      <w:bookmarkEnd w:id="14"/>
+    </w:p>
+    <w:p>
+      <w:pPr>
+        <w:ind w:firstLine="720"/>
+      </w:pPr>
+      <w:r>
+        <w:t>Books entered by the client via the SUBMIT message will be added to a thread safe list.  The thread safe list is a part of the synchronized collections Java library, which provides safe concurrent access to a singular list of book elements.  Each client will pull data from the same list, meaning that additions from one client will be visible to another.</w:t>
+      </w:r>
+    </w:p>
+    <w:p>
+      <w:pPr>
+        <w:pStyle w:val="Heading2"/>
+      </w:pPr>
+      <w:bookmarkStart w:id="15" w:name="_Toc504223851"/>
+      <w:bookmarkStart w:id="16" w:name="_Toc504732552"/>
+      <w:r>
+        <w:t>2.5 Server-Side Data Structure</w:t>
+      </w:r>
       <w:bookmarkEnd w:id="15"/>
-    </w:p>
-    <w:p>
-      <w:pPr>
-        <w:ind w:firstLine="720"/>
-      </w:pPr>
-      <w:r>
-        <w:t>Books entered by the client via the SUBMIT message will be added to a thread safe list.  The thread safe list is a part of the synchronized collections Java library, which provides safe concurrent access to a singular list of book elements.  Each client will pull data from the same list, meaning that additions from one client will be visible to another.</w:t>
-      </w:r>
-    </w:p>
-    <w:p>
-      <w:pPr>
-        <w:pStyle w:val="Heading2"/>
-      </w:pPr>
-      <w:bookmarkStart w:id="16" w:name="_Toc504223851"/>
-      <w:bookmarkStart w:id="17" w:name="_Toc504732552"/>
-      <w:r>
-        <w:t>2.5 Server-Side Data Structure</w:t>
-      </w:r>
       <w:bookmarkEnd w:id="16"/>
-      <w:bookmarkEnd w:id="17"/>
     </w:p>
     <w:p>
       <w:r>
@@ -2238,6 +2325,7 @@
     <w:p>
       <w:pPr>
         <w:spacing w:line="240" w:lineRule="auto"/>
+        <w:contextualSpacing/>
         <w:rPr>
           <w:sz w:val="20"/>
         </w:rPr>
@@ -2283,6 +2371,7 @@
     <w:p>
       <w:pPr>
         <w:spacing w:line="240" w:lineRule="auto"/>
+        <w:contextualSpacing/>
         <w:rPr>
           <w:sz w:val="20"/>
         </w:rPr>
@@ -2312,6 +2401,7 @@
     <w:p>
       <w:pPr>
         <w:spacing w:line="240" w:lineRule="auto"/>
+        <w:contextualSpacing/>
         <w:rPr>
           <w:sz w:val="20"/>
         </w:rPr>
@@ -2327,6 +2417,7 @@
     <w:p>
       <w:pPr>
         <w:spacing w:line="240" w:lineRule="auto"/>
+        <w:contextualSpacing/>
         <w:rPr>
           <w:sz w:val="20"/>
         </w:rPr>
@@ -2342,6 +2433,7 @@
     <w:p>
       <w:pPr>
         <w:spacing w:line="240" w:lineRule="auto"/>
+        <w:contextualSpacing/>
         <w:rPr>
           <w:sz w:val="20"/>
         </w:rPr>
@@ -2355,6 +2447,17 @@
       </w:r>
     </w:p>
     <w:p>
+      <w:pPr>
+        <w:spacing w:line="240" w:lineRule="auto"/>
+        <w:contextualSpacing/>
+        <w:rPr>
+          <w:sz w:val="20"/>
+        </w:rPr>
+      </w:pPr>
+      <w:bookmarkStart w:id="17" w:name="_GoBack"/>
+      <w:bookmarkEnd w:id="17"/>
+    </w:p>
+    <w:p>
       <w:r>
         <w:t>The books are then stored in a synchronized list which serves to ensure that the data is synchronized for all users connected to the server.</w:t>
       </w:r>
@@ -2366,7 +2469,6 @@
       <w:bookmarkStart w:id="18" w:name="_Toc504223852"/>
       <w:bookmarkStart w:id="19" w:name="_Toc504732553"/>
       <w:r>
-        <w:lastRenderedPageBreak/>
         <w:t>2.6 Server Error Handling</w:t>
       </w:r>
       <w:bookmarkEnd w:id="18"/>
@@ -4573,7 +4675,7 @@
 </file>
 
 <file path=customXml/itemProps1.xml><?xml version="1.0" encoding="utf-8"?>
-<ds:datastoreItem xmlns:ds="http://schemas.openxmlformats.org/officeDocument/2006/customXml" ds:itemID="{89D0AD6C-9EC3-4A5D-8A88-3001C8B2325A}">
+<ds:datastoreItem xmlns:ds="http://schemas.openxmlformats.org/officeDocument/2006/customXml" ds:itemID="{5E79260B-8846-4543-BC88-E37EC47DB631}">
   <ds:schemaRefs>
     <ds:schemaRef ds:uri="http://schemas.openxmlformats.org/officeDocument/2006/bibliography"/>
   </ds:schemaRefs>

</xml_diff>